<commit_message>
Iteration 4.0 Updates (Sam)
</commit_message>
<xml_diff>
--- a/Iteration C-4/IterationPlan_C4.docx
+++ b/Iteration C-4/IterationPlan_C4.docx
@@ -3467,15 +3467,282 @@
         </w:trPr>
         <w:tc>
           <w:tcPr>
-            <w:tcW w:w="10915" w:type="dxa"/>
-            <w:gridSpan w:val="8"/>
+            <w:tcW w:w="841" w:type="dxa"/>
             <w:tcBorders>
               <w:top w:val="single" w:sz="6" w:space="0" w:color="000000"/>
               <w:left w:val="single" w:sz="4" w:space="0" w:color="000000"/>
-              <w:bottom w:val="single" w:sz="6" w:space="0" w:color="000000"/>
-              <w:right w:val="single" w:sz="4" w:space="0" w:color="000000"/>
-            </w:tcBorders>
-            <w:shd w:val="clear" w:color="auto" w:fill="1F497D"/>
+              <w:bottom w:val="single" w:sz="4" w:space="0" w:color="000000"/>
+              <w:right w:val="single" w:sz="4" w:space="0" w:color="000000"/>
+            </w:tcBorders>
+            <w:shd w:val="clear" w:color="auto" w:fill="FFFFFF"/>
+            <w:tcMar>
+              <w:left w:w="114" w:type="dxa"/>
+              <w:right w:w="114" w:type="dxa"/>
+            </w:tcMar>
+          </w:tcPr>
+          <w:p>
+            <w:pPr>
+              <w:rPr>
+                <w:rFonts w:ascii="Calibri" w:eastAsia="Calibri" w:hAnsi="Calibri" w:cs="Calibri"/>
+                <w:sz w:val="22"/>
+                <w:szCs w:val="22"/>
+              </w:rPr>
+            </w:pPr>
+            <w:r>
+              <w:rPr>
+                <w:rFonts w:ascii="Calibri" w:eastAsia="Calibri" w:hAnsi="Calibri" w:cs="Calibri"/>
+                <w:sz w:val="22"/>
+                <w:szCs w:val="22"/>
+              </w:rPr>
+              <w:t>0.6</w:t>
+            </w:r>
+          </w:p>
+        </w:tc>
+        <w:tc>
+          <w:tcPr>
+            <w:tcW w:w="2234" w:type="dxa"/>
+            <w:tcBorders>
+              <w:top w:val="single" w:sz="6" w:space="0" w:color="000000"/>
+              <w:left w:val="single" w:sz="4" w:space="0" w:color="000000"/>
+              <w:bottom w:val="single" w:sz="4" w:space="0" w:color="000000"/>
+              <w:right w:val="single" w:sz="4" w:space="0" w:color="000000"/>
+            </w:tcBorders>
+            <w:shd w:val="clear" w:color="auto" w:fill="auto"/>
+            <w:tcMar>
+              <w:left w:w="114" w:type="dxa"/>
+              <w:right w:w="114" w:type="dxa"/>
+            </w:tcMar>
+            <w:vAlign w:val="bottom"/>
+          </w:tcPr>
+          <w:p>
+            <w:pPr>
+              <w:rPr>
+                <w:color w:val="000000"/>
+                <w:sz w:val="22"/>
+                <w:szCs w:val="22"/>
+              </w:rPr>
+            </w:pPr>
+            <w:r>
+              <w:rPr>
+                <w:color w:val="000000"/>
+                <w:sz w:val="22"/>
+                <w:szCs w:val="22"/>
+              </w:rPr>
+              <w:t>Settings Screen and leaderboard user logic</w:t>
+            </w:r>
+          </w:p>
+        </w:tc>
+        <w:tc>
+          <w:tcPr>
+            <w:tcW w:w="2355" w:type="dxa"/>
+            <w:tcBorders>
+              <w:top w:val="single" w:sz="6" w:space="0" w:color="000000"/>
+              <w:left w:val="single" w:sz="4" w:space="0" w:color="000000"/>
+              <w:bottom w:val="single" w:sz="4" w:space="0" w:color="000000"/>
+              <w:right w:val="single" w:sz="4" w:space="0" w:color="000000"/>
+            </w:tcBorders>
+            <w:shd w:val="clear" w:color="auto" w:fill="FFFFFF"/>
+            <w:tcMar>
+              <w:left w:w="114" w:type="dxa"/>
+              <w:right w:w="114" w:type="dxa"/>
+            </w:tcMar>
+          </w:tcPr>
+          <w:p>
+            <w:pPr>
+              <w:rPr>
+                <w:rFonts w:ascii="Calibri" w:eastAsia="Calibri" w:hAnsi="Calibri" w:cs="Calibri"/>
+                <w:color w:val="000000"/>
+                <w:sz w:val="22"/>
+                <w:szCs w:val="22"/>
+              </w:rPr>
+            </w:pPr>
+            <w:r>
+              <w:rPr>
+                <w:rFonts w:ascii="Calibri" w:eastAsia="Calibri" w:hAnsi="Calibri" w:cs="Calibri"/>
+                <w:color w:val="000000"/>
+                <w:sz w:val="22"/>
+                <w:szCs w:val="22"/>
+              </w:rPr>
+              <w:t>Settings screen now complemented and merged which contains:</w:t>
+            </w:r>
+          </w:p>
+          <w:p>
+            <w:pPr>
+              <w:rPr>
+                <w:rFonts w:ascii="Calibri" w:eastAsia="Calibri" w:hAnsi="Calibri" w:cs="Calibri"/>
+                <w:color w:val="000000"/>
+                <w:sz w:val="22"/>
+                <w:szCs w:val="22"/>
+              </w:rPr>
+            </w:pPr>
+            <w:r>
+              <w:rPr>
+                <w:rFonts w:ascii="Calibri" w:eastAsia="Calibri" w:hAnsi="Calibri" w:cs="Calibri"/>
+                <w:color w:val="000000"/>
+                <w:sz w:val="22"/>
+                <w:szCs w:val="22"/>
+              </w:rPr>
+              <w:t>-settings where the user can update their username which will update their viewing on the leaderboard.</w:t>
+            </w:r>
+          </w:p>
+          <w:p>
+            <w:pPr>
+              <w:rPr>
+                <w:rFonts w:ascii="Calibri" w:eastAsia="Calibri" w:hAnsi="Calibri" w:cs="Calibri"/>
+                <w:color w:val="000000"/>
+                <w:sz w:val="22"/>
+                <w:szCs w:val="22"/>
+              </w:rPr>
+            </w:pPr>
+            <w:r>
+              <w:rPr>
+                <w:rFonts w:ascii="Calibri" w:eastAsia="Calibri" w:hAnsi="Calibri" w:cs="Calibri"/>
+                <w:color w:val="000000"/>
+                <w:sz w:val="22"/>
+                <w:szCs w:val="22"/>
+              </w:rPr>
+              <w:t>-</w:t>
+            </w:r>
+            <w:proofErr w:type="gramStart"/>
+            <w:r>
+              <w:rPr>
+                <w:rFonts w:ascii="Calibri" w:eastAsia="Calibri" w:hAnsi="Calibri" w:cs="Calibri"/>
+                <w:color w:val="000000"/>
+                <w:sz w:val="22"/>
+                <w:szCs w:val="22"/>
+              </w:rPr>
+              <w:t>Likewise</w:t>
+            </w:r>
+            <w:proofErr w:type="gramEnd"/>
+            <w:r>
+              <w:rPr>
+                <w:rFonts w:ascii="Calibri" w:eastAsia="Calibri" w:hAnsi="Calibri" w:cs="Calibri"/>
+                <w:color w:val="000000"/>
+                <w:sz w:val="22"/>
+                <w:szCs w:val="22"/>
+              </w:rPr>
+              <w:t xml:space="preserve"> the user can update their user profile image from mascots stored in firebase storage, which will also update within the leaderboard screen.</w:t>
+            </w:r>
+          </w:p>
+          <w:p>
+            <w:pPr>
+              <w:rPr>
+                <w:rFonts w:ascii="Calibri" w:eastAsia="Calibri" w:hAnsi="Calibri" w:cs="Calibri"/>
+                <w:color w:val="000000"/>
+                <w:sz w:val="22"/>
+                <w:szCs w:val="22"/>
+              </w:rPr>
+            </w:pPr>
+            <w:r>
+              <w:rPr>
+                <w:rFonts w:ascii="Calibri" w:eastAsia="Calibri" w:hAnsi="Calibri" w:cs="Calibri"/>
+                <w:color w:val="000000"/>
+                <w:sz w:val="22"/>
+                <w:szCs w:val="22"/>
+              </w:rPr>
+              <w:t>- The user can update their country of origin also viewed on the leaderboard.</w:t>
+            </w:r>
+          </w:p>
+          <w:p>
+            <w:pPr>
+              <w:rPr>
+                <w:rFonts w:ascii="Calibri" w:eastAsia="Calibri" w:hAnsi="Calibri" w:cs="Calibri"/>
+                <w:color w:val="000000"/>
+                <w:sz w:val="22"/>
+                <w:szCs w:val="22"/>
+              </w:rPr>
+            </w:pPr>
+            <w:r>
+              <w:rPr>
+                <w:rFonts w:ascii="Calibri" w:eastAsia="Calibri" w:hAnsi="Calibri" w:cs="Calibri"/>
+                <w:color w:val="000000"/>
+                <w:sz w:val="22"/>
+                <w:szCs w:val="22"/>
+              </w:rPr>
+              <w:t>- The pomodoro timer settings can be edited by the user.</w:t>
+            </w:r>
+          </w:p>
+        </w:tc>
+        <w:tc>
+          <w:tcPr>
+            <w:tcW w:w="1767" w:type="dxa"/>
+            <w:tcBorders>
+              <w:top w:val="single" w:sz="6" w:space="0" w:color="000000"/>
+              <w:left w:val="single" w:sz="4" w:space="0" w:color="000000"/>
+              <w:bottom w:val="single" w:sz="4" w:space="0" w:color="000000"/>
+              <w:right w:val="single" w:sz="4" w:space="0" w:color="000000"/>
+            </w:tcBorders>
+            <w:shd w:val="clear" w:color="auto" w:fill="auto"/>
+            <w:tcMar>
+              <w:left w:w="114" w:type="dxa"/>
+              <w:right w:w="114" w:type="dxa"/>
+            </w:tcMar>
+            <w:vAlign w:val="bottom"/>
+          </w:tcPr>
+          <w:p>
+            <w:pPr>
+              <w:rPr>
+                <w:color w:val="000000"/>
+                <w:sz w:val="22"/>
+                <w:szCs w:val="22"/>
+              </w:rPr>
+            </w:pPr>
+            <w:r>
+              <w:rPr>
+                <w:color w:val="000000"/>
+                <w:sz w:val="22"/>
+                <w:szCs w:val="22"/>
+              </w:rPr>
+              <w:t>COMPLETED</w:t>
+            </w:r>
+          </w:p>
+        </w:tc>
+        <w:tc>
+          <w:tcPr>
+            <w:tcW w:w="992" w:type="dxa"/>
+            <w:tcBorders>
+              <w:top w:val="single" w:sz="6" w:space="0" w:color="000000"/>
+              <w:left w:val="single" w:sz="4" w:space="0" w:color="000000"/>
+              <w:bottom w:val="single" w:sz="4" w:space="0" w:color="000000"/>
+              <w:right w:val="single" w:sz="4" w:space="0" w:color="000000"/>
+            </w:tcBorders>
+            <w:shd w:val="clear" w:color="auto" w:fill="auto"/>
+            <w:tcMar>
+              <w:left w:w="114" w:type="dxa"/>
+              <w:right w:w="114" w:type="dxa"/>
+            </w:tcMar>
+            <w:vAlign w:val="bottom"/>
+          </w:tcPr>
+          <w:p>
+            <w:pPr>
+              <w:rPr>
+                <w:rFonts w:ascii="Arial" w:eastAsia="Arial" w:hAnsi="Arial" w:cs="Arial"/>
+                <w:color w:val="000000"/>
+                <w:sz w:val="22"/>
+                <w:szCs w:val="22"/>
+              </w:rPr>
+            </w:pPr>
+            <w:r>
+              <w:rPr>
+                <w:rFonts w:ascii="Arial" w:eastAsia="Arial" w:hAnsi="Arial" w:cs="Arial"/>
+                <w:color w:val="000000"/>
+                <w:sz w:val="22"/>
+                <w:szCs w:val="22"/>
+              </w:rPr>
+              <w:t>Sam</w:t>
+            </w:r>
+          </w:p>
+        </w:tc>
+        <w:tc>
+          <w:tcPr>
+            <w:tcW w:w="742" w:type="dxa"/>
+            <w:tcBorders>
+              <w:top w:val="single" w:sz="6" w:space="0" w:color="000000"/>
+              <w:left w:val="single" w:sz="4" w:space="0" w:color="000000"/>
+              <w:bottom w:val="single" w:sz="4" w:space="0" w:color="000000"/>
+              <w:right w:val="single" w:sz="4" w:space="0" w:color="000000"/>
+            </w:tcBorders>
+            <w:shd w:val="clear" w:color="auto" w:fill="FFFFFF"/>
             <w:tcMar>
               <w:left w:w="114" w:type="dxa"/>
               <w:right w:w="114" w:type="dxa"/>
@@ -3491,12 +3758,78 @@
             </w:pPr>
             <w:r>
               <w:rPr>
-                <w:rFonts w:ascii="Arial" w:eastAsia="Arial" w:hAnsi="Arial" w:cs="Arial"/>
-                <w:color w:val="FFFFFF"/>
-                <w:sz w:val="22"/>
-                <w:szCs w:val="22"/>
-              </w:rPr>
-              <w:t>Current Iteration Work Items</w:t>
+                <w:sz w:val="22"/>
+                <w:szCs w:val="22"/>
+              </w:rPr>
+              <w:t>5</w:t>
+            </w:r>
+          </w:p>
+        </w:tc>
+        <w:tc>
+          <w:tcPr>
+            <w:tcW w:w="850" w:type="dxa"/>
+            <w:tcBorders>
+              <w:top w:val="single" w:sz="6" w:space="0" w:color="000000"/>
+              <w:left w:val="single" w:sz="4" w:space="0" w:color="000000"/>
+              <w:bottom w:val="single" w:sz="4" w:space="0" w:color="000000"/>
+              <w:right w:val="single" w:sz="4" w:space="0" w:color="000000"/>
+            </w:tcBorders>
+            <w:shd w:val="clear" w:color="auto" w:fill="auto"/>
+            <w:tcMar>
+              <w:left w:w="114" w:type="dxa"/>
+              <w:right w:w="114" w:type="dxa"/>
+            </w:tcMar>
+            <w:vAlign w:val="bottom"/>
+          </w:tcPr>
+          <w:p>
+            <w:pPr>
+              <w:rPr>
+                <w:rFonts w:ascii="Calibri" w:eastAsia="Calibri" w:hAnsi="Calibri" w:cs="Calibri"/>
+                <w:sz w:val="22"/>
+                <w:szCs w:val="22"/>
+              </w:rPr>
+            </w:pPr>
+            <w:r>
+              <w:rPr>
+                <w:rFonts w:ascii="Calibri" w:eastAsia="Calibri" w:hAnsi="Calibri" w:cs="Calibri"/>
+                <w:sz w:val="22"/>
+                <w:szCs w:val="22"/>
+              </w:rPr>
+              <w:t>6</w:t>
+            </w:r>
+          </w:p>
+        </w:tc>
+        <w:tc>
+          <w:tcPr>
+            <w:tcW w:w="1134" w:type="dxa"/>
+            <w:tcBorders>
+              <w:top w:val="single" w:sz="6" w:space="0" w:color="000000"/>
+              <w:left w:val="single" w:sz="4" w:space="0" w:color="000000"/>
+              <w:bottom w:val="single" w:sz="4" w:space="0" w:color="000000"/>
+              <w:right w:val="single" w:sz="4" w:space="0" w:color="000000"/>
+            </w:tcBorders>
+            <w:shd w:val="clear" w:color="auto" w:fill="auto"/>
+            <w:tcMar>
+              <w:left w:w="114" w:type="dxa"/>
+              <w:right w:w="114" w:type="dxa"/>
+            </w:tcMar>
+            <w:vAlign w:val="bottom"/>
+          </w:tcPr>
+          <w:p>
+            <w:pPr>
+              <w:rPr>
+                <w:rFonts w:ascii="Calibri" w:eastAsia="Calibri" w:hAnsi="Calibri" w:cs="Calibri"/>
+                <w:sz w:val="22"/>
+                <w:szCs w:val="22"/>
+              </w:rPr>
+            </w:pPr>
+            <w:r>
+              <w:rPr>
+                <w:rFonts w:ascii="Calibri" w:eastAsia="Calibri" w:hAnsi="Calibri" w:cs="Calibri"/>
+                <w:sz w:val="22"/>
+                <w:szCs w:val="22"/>
+              </w:rPr>
+              <w:t>0</w:t>
             </w:r>
           </w:p>
         </w:tc>
@@ -3507,21 +3840,23 @@
         </w:trPr>
         <w:tc>
           <w:tcPr>
-            <w:tcW w:w="841" w:type="dxa"/>
-            <w:tcBorders>
-              <w:top w:val="single" w:sz="4" w:space="0" w:color="000000"/>
-              <w:left w:val="single" w:sz="4" w:space="0" w:color="000000"/>
-              <w:bottom w:val="single" w:sz="4" w:space="0" w:color="000000"/>
-              <w:right w:val="single" w:sz="4" w:space="0" w:color="000000"/>
-            </w:tcBorders>
-            <w:shd w:val="clear" w:color="auto" w:fill="FFFFFF"/>
-            <w:tcMar>
-              <w:left w:w="114" w:type="dxa"/>
-              <w:right w:w="114" w:type="dxa"/>
-            </w:tcMar>
-          </w:tcPr>
-          <w:p>
-            <w:pPr>
+            <w:tcW w:w="10915" w:type="dxa"/>
+            <w:gridSpan w:val="8"/>
+            <w:tcBorders>
+              <w:top w:val="single" w:sz="6" w:space="0" w:color="000000"/>
+              <w:left w:val="single" w:sz="4" w:space="0" w:color="000000"/>
+              <w:bottom w:val="single" w:sz="6" w:space="0" w:color="000000"/>
+              <w:right w:val="single" w:sz="4" w:space="0" w:color="000000"/>
+            </w:tcBorders>
+            <w:shd w:val="clear" w:color="auto" w:fill="1F497D"/>
+            <w:tcMar>
+              <w:left w:w="114" w:type="dxa"/>
+              <w:right w:w="114" w:type="dxa"/>
+            </w:tcMar>
+          </w:tcPr>
+          <w:p>
+            <w:pPr>
+              <w:jc w:val="both"/>
               <w:rPr>
                 <w:sz w:val="22"/>
                 <w:szCs w:val="22"/>
@@ -3530,233 +3865,12 @@
             <w:r>
               <w:rPr>
                 <w:rFonts w:ascii="Arial" w:eastAsia="Arial" w:hAnsi="Arial" w:cs="Arial"/>
-                <w:color w:val="000000"/>
-                <w:sz w:val="22"/>
-                <w:szCs w:val="22"/>
-              </w:rPr>
-              <w:t>1.0</w:t>
-            </w:r>
-          </w:p>
-        </w:tc>
-        <w:tc>
-          <w:tcPr>
-            <w:tcW w:w="2234" w:type="dxa"/>
-            <w:tcBorders>
-              <w:top w:val="single" w:sz="4" w:space="0" w:color="000000"/>
-              <w:left w:val="single" w:sz="4" w:space="0" w:color="000000"/>
-              <w:bottom w:val="single" w:sz="4" w:space="0" w:color="000000"/>
-              <w:right w:val="single" w:sz="4" w:space="0" w:color="000000"/>
-            </w:tcBorders>
-            <w:shd w:val="clear" w:color="auto" w:fill="auto"/>
-            <w:tcMar>
-              <w:left w:w="114" w:type="dxa"/>
-              <w:right w:w="114" w:type="dxa"/>
-            </w:tcMar>
-            <w:vAlign w:val="bottom"/>
-          </w:tcPr>
-          <w:p>
-            <w:pPr>
-              <w:rPr>
-                <w:sz w:val="22"/>
-                <w:szCs w:val="22"/>
-              </w:rPr>
-            </w:pPr>
-            <w:r>
-              <w:rPr>
-                <w:color w:val="000000"/>
-                <w:sz w:val="22"/>
-                <w:szCs w:val="22"/>
-              </w:rPr>
-              <w:t>Pomodoro timer functional accuracy</w:t>
-            </w:r>
-          </w:p>
-        </w:tc>
-        <w:tc>
-          <w:tcPr>
-            <w:tcW w:w="2355" w:type="dxa"/>
-            <w:tcBorders>
-              <w:top w:val="single" w:sz="4" w:space="0" w:color="000000"/>
-              <w:left w:val="single" w:sz="4" w:space="0" w:color="000000"/>
-              <w:bottom w:val="single" w:sz="4" w:space="0" w:color="000000"/>
-              <w:right w:val="single" w:sz="4" w:space="0" w:color="000000"/>
-            </w:tcBorders>
-            <w:shd w:val="clear" w:color="auto" w:fill="FFFFFF"/>
-            <w:tcMar>
-              <w:left w:w="114" w:type="dxa"/>
-              <w:right w:w="114" w:type="dxa"/>
-            </w:tcMar>
-          </w:tcPr>
-          <w:p>
-            <w:pPr>
-              <w:rPr>
-                <w:rFonts w:ascii="Calibri" w:eastAsia="Calibri" w:hAnsi="Calibri" w:cs="Calibri"/>
-                <w:color w:val="000000"/>
-                <w:sz w:val="22"/>
-                <w:szCs w:val="22"/>
-              </w:rPr>
-            </w:pPr>
-            <w:r>
-              <w:rPr>
-                <w:rFonts w:ascii="Calibri" w:eastAsia="Calibri" w:hAnsi="Calibri" w:cs="Calibri"/>
-                <w:color w:val="000000"/>
-                <w:sz w:val="22"/>
-                <w:szCs w:val="22"/>
-              </w:rPr>
-              <w:t>Test if the pomodoro timer functions as expected and record test results.</w:t>
-            </w:r>
-          </w:p>
-        </w:tc>
-        <w:tc>
-          <w:tcPr>
-            <w:tcW w:w="1767" w:type="dxa"/>
-            <w:tcBorders>
-              <w:top w:val="single" w:sz="4" w:space="0" w:color="000000"/>
-              <w:left w:val="single" w:sz="4" w:space="0" w:color="000000"/>
-              <w:bottom w:val="single" w:sz="4" w:space="0" w:color="000000"/>
-              <w:right w:val="single" w:sz="4" w:space="0" w:color="000000"/>
-            </w:tcBorders>
-            <w:shd w:val="clear" w:color="auto" w:fill="auto"/>
-            <w:tcMar>
-              <w:left w:w="114" w:type="dxa"/>
-              <w:right w:w="114" w:type="dxa"/>
-            </w:tcMar>
-            <w:vAlign w:val="bottom"/>
-          </w:tcPr>
-          <w:p>
-            <w:pPr>
-              <w:rPr>
-                <w:sz w:val="22"/>
-                <w:szCs w:val="22"/>
-              </w:rPr>
-            </w:pPr>
-            <w:r>
-              <w:rPr>
-                <w:color w:val="000000"/>
-                <w:sz w:val="22"/>
-                <w:szCs w:val="22"/>
-              </w:rPr>
-              <w:t>NOT STARTED</w:t>
-            </w:r>
-          </w:p>
-        </w:tc>
-        <w:tc>
-          <w:tcPr>
-            <w:tcW w:w="992" w:type="dxa"/>
-            <w:tcBorders>
-              <w:top w:val="single" w:sz="4" w:space="0" w:color="000000"/>
-              <w:left w:val="single" w:sz="4" w:space="0" w:color="000000"/>
-              <w:bottom w:val="single" w:sz="4" w:space="0" w:color="000000"/>
-              <w:right w:val="single" w:sz="4" w:space="0" w:color="000000"/>
-            </w:tcBorders>
-            <w:shd w:val="clear" w:color="auto" w:fill="auto"/>
-            <w:tcMar>
-              <w:left w:w="114" w:type="dxa"/>
-              <w:right w:w="114" w:type="dxa"/>
-            </w:tcMar>
-            <w:vAlign w:val="bottom"/>
-          </w:tcPr>
-          <w:p>
-            <w:pPr>
-              <w:rPr>
-                <w:sz w:val="22"/>
-                <w:szCs w:val="22"/>
-              </w:rPr>
-            </w:pPr>
-            <w:r>
-              <w:rPr>
-                <w:rFonts w:ascii="Arial" w:eastAsia="Arial" w:hAnsi="Arial" w:cs="Arial"/>
-                <w:color w:val="000000"/>
-                <w:sz w:val="22"/>
-                <w:szCs w:val="22"/>
-              </w:rPr>
-              <w:t>Sam</w:t>
-            </w:r>
-          </w:p>
-        </w:tc>
-        <w:tc>
-          <w:tcPr>
-            <w:tcW w:w="742" w:type="dxa"/>
-            <w:tcBorders>
-              <w:top w:val="single" w:sz="4" w:space="0" w:color="000000"/>
-              <w:left w:val="single" w:sz="4" w:space="0" w:color="000000"/>
-              <w:bottom w:val="single" w:sz="4" w:space="0" w:color="000000"/>
-              <w:right w:val="single" w:sz="4" w:space="0" w:color="000000"/>
-            </w:tcBorders>
-            <w:shd w:val="clear" w:color="auto" w:fill="FFFFFF"/>
-            <w:tcMar>
-              <w:left w:w="114" w:type="dxa"/>
-              <w:right w:w="114" w:type="dxa"/>
-            </w:tcMar>
-          </w:tcPr>
-          <w:p>
-            <w:pPr>
-              <w:jc w:val="center"/>
-              <w:rPr>
-                <w:sz w:val="22"/>
-                <w:szCs w:val="22"/>
-              </w:rPr>
-            </w:pPr>
-            <w:r>
-              <w:rPr>
-                <w:sz w:val="22"/>
-                <w:szCs w:val="22"/>
-              </w:rPr>
-              <w:t>4</w:t>
-            </w:r>
-          </w:p>
-        </w:tc>
-        <w:tc>
-          <w:tcPr>
-            <w:tcW w:w="850" w:type="dxa"/>
-            <w:tcBorders>
-              <w:top w:val="single" w:sz="4" w:space="0" w:color="000000"/>
-              <w:left w:val="single" w:sz="4" w:space="0" w:color="000000"/>
-              <w:bottom w:val="single" w:sz="4" w:space="0" w:color="000000"/>
-              <w:right w:val="single" w:sz="4" w:space="0" w:color="000000"/>
-            </w:tcBorders>
-            <w:shd w:val="clear" w:color="auto" w:fill="auto"/>
-            <w:tcMar>
-              <w:left w:w="114" w:type="dxa"/>
-              <w:right w:w="114" w:type="dxa"/>
-            </w:tcMar>
-            <w:vAlign w:val="bottom"/>
-          </w:tcPr>
-          <w:p>
-            <w:pPr>
-              <w:rPr>
-                <w:rFonts w:ascii="Calibri" w:eastAsia="Calibri" w:hAnsi="Calibri" w:cs="Calibri"/>
-                <w:color w:val="000000"/>
-                <w:sz w:val="22"/>
-                <w:szCs w:val="22"/>
-              </w:rPr>
-            </w:pPr>
-          </w:p>
-        </w:tc>
-        <w:tc>
-          <w:tcPr>
-            <w:tcW w:w="1134" w:type="dxa"/>
-            <w:tcBorders>
-              <w:top w:val="single" w:sz="4" w:space="0" w:color="000000"/>
-              <w:left w:val="single" w:sz="4" w:space="0" w:color="000000"/>
-              <w:bottom w:val="single" w:sz="4" w:space="0" w:color="000000"/>
-              <w:right w:val="single" w:sz="4" w:space="0" w:color="000000"/>
-            </w:tcBorders>
-            <w:shd w:val="clear" w:color="auto" w:fill="auto"/>
-            <w:tcMar>
-              <w:left w:w="114" w:type="dxa"/>
-              <w:right w:w="114" w:type="dxa"/>
-            </w:tcMar>
-            <w:vAlign w:val="bottom"/>
-          </w:tcPr>
-          <w:p>
-            <w:pPr>
-              <w:rPr>
-                <w:rFonts w:ascii="Calibri" w:eastAsia="Calibri" w:hAnsi="Calibri" w:cs="Calibri"/>
-                <w:color w:val="000000"/>
-                <w:sz w:val="22"/>
-                <w:szCs w:val="22"/>
-              </w:rPr>
-            </w:pPr>
+                <w:color w:val="FFFFFF"/>
+                <w:sz w:val="22"/>
+                <w:szCs w:val="22"/>
+              </w:rPr>
+              <w:t>Current Iteration Work Items</w:t>
+            </w:r>
           </w:p>
         </w:tc>
       </w:tr>
@@ -3782,11 +3896,144 @@
           <w:p>
             <w:pPr>
               <w:rPr>
+                <w:sz w:val="22"/>
+                <w:szCs w:val="22"/>
+              </w:rPr>
+            </w:pPr>
+            <w:r>
+              <w:rPr>
                 <w:rFonts w:ascii="Arial" w:eastAsia="Arial" w:hAnsi="Arial" w:cs="Arial"/>
                 <w:color w:val="000000"/>
                 <w:sz w:val="22"/>
                 <w:szCs w:val="22"/>
               </w:rPr>
+              <w:t>1.0</w:t>
+            </w:r>
+          </w:p>
+        </w:tc>
+        <w:tc>
+          <w:tcPr>
+            <w:tcW w:w="2234" w:type="dxa"/>
+            <w:tcBorders>
+              <w:top w:val="single" w:sz="4" w:space="0" w:color="000000"/>
+              <w:left w:val="single" w:sz="4" w:space="0" w:color="000000"/>
+              <w:bottom w:val="single" w:sz="4" w:space="0" w:color="000000"/>
+              <w:right w:val="single" w:sz="4" w:space="0" w:color="000000"/>
+            </w:tcBorders>
+            <w:shd w:val="clear" w:color="auto" w:fill="auto"/>
+            <w:tcMar>
+              <w:left w:w="114" w:type="dxa"/>
+              <w:right w:w="114" w:type="dxa"/>
+            </w:tcMar>
+            <w:vAlign w:val="bottom"/>
+          </w:tcPr>
+          <w:p>
+            <w:pPr>
+              <w:rPr>
+                <w:sz w:val="22"/>
+                <w:szCs w:val="22"/>
+              </w:rPr>
+            </w:pPr>
+            <w:r>
+              <w:rPr>
+                <w:color w:val="000000"/>
+                <w:sz w:val="22"/>
+                <w:szCs w:val="22"/>
+              </w:rPr>
+              <w:t>Pomodoro timer functional accuracy</w:t>
+            </w:r>
+          </w:p>
+        </w:tc>
+        <w:tc>
+          <w:tcPr>
+            <w:tcW w:w="2355" w:type="dxa"/>
+            <w:tcBorders>
+              <w:top w:val="single" w:sz="4" w:space="0" w:color="000000"/>
+              <w:left w:val="single" w:sz="4" w:space="0" w:color="000000"/>
+              <w:bottom w:val="single" w:sz="4" w:space="0" w:color="000000"/>
+              <w:right w:val="single" w:sz="4" w:space="0" w:color="000000"/>
+            </w:tcBorders>
+            <w:shd w:val="clear" w:color="auto" w:fill="FFFFFF"/>
+            <w:tcMar>
+              <w:left w:w="114" w:type="dxa"/>
+              <w:right w:w="114" w:type="dxa"/>
+            </w:tcMar>
+          </w:tcPr>
+          <w:p>
+            <w:pPr>
+              <w:rPr>
+                <w:rFonts w:ascii="Calibri" w:eastAsia="Calibri" w:hAnsi="Calibri" w:cs="Calibri"/>
+                <w:color w:val="000000"/>
+                <w:sz w:val="22"/>
+                <w:szCs w:val="22"/>
+              </w:rPr>
+            </w:pPr>
+            <w:r>
+              <w:rPr>
+                <w:rFonts w:ascii="Calibri" w:eastAsia="Calibri" w:hAnsi="Calibri" w:cs="Calibri"/>
+                <w:color w:val="000000"/>
+                <w:sz w:val="22"/>
+                <w:szCs w:val="22"/>
+              </w:rPr>
+              <w:t>Test if the pomodoro timer functions as expected and record test results.</w:t>
+            </w:r>
+          </w:p>
+        </w:tc>
+        <w:tc>
+          <w:tcPr>
+            <w:tcW w:w="1767" w:type="dxa"/>
+            <w:tcBorders>
+              <w:top w:val="single" w:sz="4" w:space="0" w:color="000000"/>
+              <w:left w:val="single" w:sz="4" w:space="0" w:color="000000"/>
+              <w:bottom w:val="single" w:sz="4" w:space="0" w:color="000000"/>
+              <w:right w:val="single" w:sz="4" w:space="0" w:color="000000"/>
+            </w:tcBorders>
+            <w:shd w:val="clear" w:color="auto" w:fill="auto"/>
+            <w:tcMar>
+              <w:left w:w="114" w:type="dxa"/>
+              <w:right w:w="114" w:type="dxa"/>
+            </w:tcMar>
+            <w:vAlign w:val="bottom"/>
+          </w:tcPr>
+          <w:p>
+            <w:pPr>
+              <w:rPr>
+                <w:sz w:val="22"/>
+                <w:szCs w:val="22"/>
+              </w:rPr>
+            </w:pPr>
+            <w:r>
+              <w:rPr>
+                <w:color w:val="000000"/>
+                <w:sz w:val="22"/>
+                <w:szCs w:val="22"/>
+              </w:rPr>
+              <w:t>COMPLETED</w:t>
+            </w:r>
+          </w:p>
+        </w:tc>
+        <w:tc>
+          <w:tcPr>
+            <w:tcW w:w="992" w:type="dxa"/>
+            <w:tcBorders>
+              <w:top w:val="single" w:sz="4" w:space="0" w:color="000000"/>
+              <w:left w:val="single" w:sz="4" w:space="0" w:color="000000"/>
+              <w:bottom w:val="single" w:sz="4" w:space="0" w:color="000000"/>
+              <w:right w:val="single" w:sz="4" w:space="0" w:color="000000"/>
+            </w:tcBorders>
+            <w:shd w:val="clear" w:color="auto" w:fill="auto"/>
+            <w:tcMar>
+              <w:left w:w="114" w:type="dxa"/>
+              <w:right w:w="114" w:type="dxa"/>
+            </w:tcMar>
+            <w:vAlign w:val="bottom"/>
+          </w:tcPr>
+          <w:p>
+            <w:pPr>
+              <w:rPr>
+                <w:sz w:val="22"/>
+                <w:szCs w:val="22"/>
+              </w:rPr>
             </w:pPr>
             <w:r>
               <w:rPr>
@@ -3795,47 +4042,13 @@
                 <w:sz w:val="22"/>
                 <w:szCs w:val="22"/>
               </w:rPr>
-              <w:t>2.1</w:t>
-            </w:r>
-          </w:p>
-        </w:tc>
-        <w:tc>
-          <w:tcPr>
-            <w:tcW w:w="2234" w:type="dxa"/>
-            <w:tcBorders>
-              <w:top w:val="single" w:sz="4" w:space="0" w:color="000000"/>
-              <w:left w:val="single" w:sz="4" w:space="0" w:color="000000"/>
-              <w:bottom w:val="single" w:sz="4" w:space="0" w:color="000000"/>
-              <w:right w:val="single" w:sz="4" w:space="0" w:color="000000"/>
-            </w:tcBorders>
-            <w:shd w:val="clear" w:color="auto" w:fill="auto"/>
-            <w:tcMar>
-              <w:left w:w="114" w:type="dxa"/>
-              <w:right w:w="114" w:type="dxa"/>
-            </w:tcMar>
-            <w:vAlign w:val="bottom"/>
-          </w:tcPr>
-          <w:p>
-            <w:pPr>
-              <w:rPr>
-                <w:color w:val="000000"/>
-                <w:sz w:val="22"/>
-                <w:szCs w:val="22"/>
-              </w:rPr>
-            </w:pPr>
-            <w:r>
-              <w:rPr>
-                <w:color w:val="000000"/>
-                <w:sz w:val="22"/>
-                <w:szCs w:val="22"/>
-              </w:rPr>
-              <w:t>Logging in Milestones</w:t>
-            </w:r>
-          </w:p>
-        </w:tc>
-        <w:tc>
-          <w:tcPr>
-            <w:tcW w:w="2355" w:type="dxa"/>
+              <w:t>Sam</w:t>
+            </w:r>
+          </w:p>
+        </w:tc>
+        <w:tc>
+          <w:tcPr>
+            <w:tcW w:w="742" w:type="dxa"/>
             <w:tcBorders>
               <w:top w:val="single" w:sz="4" w:space="0" w:color="000000"/>
               <w:left w:val="single" w:sz="4" w:space="0" w:color="000000"/>
@@ -3850,133 +4063,6 @@
           </w:tcPr>
           <w:p>
             <w:pPr>
-              <w:rPr>
-                <w:rFonts w:ascii="Calibri" w:eastAsia="Calibri" w:hAnsi="Calibri" w:cs="Calibri"/>
-                <w:color w:val="000000"/>
-                <w:sz w:val="22"/>
-                <w:szCs w:val="22"/>
-              </w:rPr>
-            </w:pPr>
-            <w:r>
-              <w:rPr>
-                <w:rFonts w:ascii="Calibri" w:eastAsia="Calibri" w:hAnsi="Calibri" w:cs="Calibri"/>
-                <w:color w:val="000000"/>
-                <w:sz w:val="22"/>
-                <w:szCs w:val="22"/>
-              </w:rPr>
-              <w:t>Develop logic for logging in milestones (</w:t>
-            </w:r>
-            <w:proofErr w:type="spellStart"/>
-            <w:proofErr w:type="gramStart"/>
-            <w:r>
-              <w:rPr>
-                <w:rFonts w:ascii="Calibri" w:eastAsia="Calibri" w:hAnsi="Calibri" w:cs="Calibri"/>
-                <w:color w:val="000000"/>
-                <w:sz w:val="22"/>
-                <w:szCs w:val="22"/>
-              </w:rPr>
-              <w:t>eg</w:t>
-            </w:r>
-            <w:proofErr w:type="spellEnd"/>
-            <w:proofErr w:type="gramEnd"/>
-            <w:r>
-              <w:rPr>
-                <w:rFonts w:ascii="Calibri" w:eastAsia="Calibri" w:hAnsi="Calibri" w:cs="Calibri"/>
-                <w:color w:val="000000"/>
-                <w:sz w:val="22"/>
-                <w:szCs w:val="22"/>
-              </w:rPr>
-              <w:t xml:space="preserve"> logged in 3 days in a row)</w:t>
-            </w:r>
-          </w:p>
-        </w:tc>
-        <w:tc>
-          <w:tcPr>
-            <w:tcW w:w="1767" w:type="dxa"/>
-            <w:tcBorders>
-              <w:top w:val="single" w:sz="4" w:space="0" w:color="000000"/>
-              <w:left w:val="single" w:sz="4" w:space="0" w:color="000000"/>
-              <w:bottom w:val="single" w:sz="4" w:space="0" w:color="000000"/>
-              <w:right w:val="single" w:sz="4" w:space="0" w:color="000000"/>
-            </w:tcBorders>
-            <w:shd w:val="clear" w:color="auto" w:fill="auto"/>
-            <w:tcMar>
-              <w:left w:w="114" w:type="dxa"/>
-              <w:right w:w="114" w:type="dxa"/>
-            </w:tcMar>
-            <w:vAlign w:val="bottom"/>
-          </w:tcPr>
-          <w:p>
-            <w:pPr>
-              <w:rPr>
-                <w:color w:val="000000"/>
-                <w:sz w:val="22"/>
-                <w:szCs w:val="22"/>
-              </w:rPr>
-            </w:pPr>
-            <w:r>
-              <w:rPr>
-                <w:color w:val="000000"/>
-                <w:sz w:val="22"/>
-                <w:szCs w:val="22"/>
-              </w:rPr>
-              <w:t>NOT STARTED</w:t>
-            </w:r>
-          </w:p>
-        </w:tc>
-        <w:tc>
-          <w:tcPr>
-            <w:tcW w:w="992" w:type="dxa"/>
-            <w:tcBorders>
-              <w:top w:val="single" w:sz="4" w:space="0" w:color="000000"/>
-              <w:left w:val="single" w:sz="4" w:space="0" w:color="000000"/>
-              <w:bottom w:val="single" w:sz="4" w:space="0" w:color="000000"/>
-              <w:right w:val="single" w:sz="4" w:space="0" w:color="000000"/>
-            </w:tcBorders>
-            <w:shd w:val="clear" w:color="auto" w:fill="auto"/>
-            <w:tcMar>
-              <w:left w:w="114" w:type="dxa"/>
-              <w:right w:w="114" w:type="dxa"/>
-            </w:tcMar>
-            <w:vAlign w:val="bottom"/>
-          </w:tcPr>
-          <w:p>
-            <w:pPr>
-              <w:rPr>
-                <w:rFonts w:ascii="Arial" w:eastAsia="Arial" w:hAnsi="Arial" w:cs="Arial"/>
-                <w:color w:val="000000"/>
-                <w:sz w:val="22"/>
-                <w:szCs w:val="22"/>
-              </w:rPr>
-            </w:pPr>
-            <w:r>
-              <w:rPr>
-                <w:rFonts w:ascii="Arial" w:eastAsia="Arial" w:hAnsi="Arial" w:cs="Arial"/>
-                <w:color w:val="000000"/>
-                <w:sz w:val="22"/>
-                <w:szCs w:val="22"/>
-              </w:rPr>
-              <w:t>Matt</w:t>
-            </w:r>
-          </w:p>
-        </w:tc>
-        <w:tc>
-          <w:tcPr>
-            <w:tcW w:w="742" w:type="dxa"/>
-            <w:tcBorders>
-              <w:top w:val="single" w:sz="4" w:space="0" w:color="000000"/>
-              <w:left w:val="single" w:sz="4" w:space="0" w:color="000000"/>
-              <w:bottom w:val="single" w:sz="4" w:space="0" w:color="000000"/>
-              <w:right w:val="single" w:sz="4" w:space="0" w:color="000000"/>
-            </w:tcBorders>
-            <w:shd w:val="clear" w:color="auto" w:fill="FFFFFF"/>
-            <w:tcMar>
-              <w:left w:w="114" w:type="dxa"/>
-              <w:right w:w="114" w:type="dxa"/>
-            </w:tcMar>
-          </w:tcPr>
-          <w:p>
-            <w:pPr>
               <w:jc w:val="center"/>
               <w:rPr>
                 <w:sz w:val="22"/>
@@ -3988,7 +4074,7 @@
                 <w:sz w:val="22"/>
                 <w:szCs w:val="22"/>
               </w:rPr>
-              <w:t>3</w:t>
+              <w:t>4</w:t>
             </w:r>
           </w:p>
         </w:tc>
@@ -4017,6 +4103,15 @@
                 <w:szCs w:val="22"/>
               </w:rPr>
             </w:pPr>
+            <w:r>
+              <w:rPr>
+                <w:rFonts w:ascii="Calibri" w:eastAsia="Calibri" w:hAnsi="Calibri" w:cs="Calibri"/>
+                <w:color w:val="000000"/>
+                <w:sz w:val="22"/>
+                <w:szCs w:val="22"/>
+              </w:rPr>
+              <w:t>2</w:t>
+            </w:r>
           </w:p>
         </w:tc>
         <w:tc>
@@ -4044,6 +4139,15 @@
                 <w:szCs w:val="22"/>
               </w:rPr>
             </w:pPr>
+            <w:r>
+              <w:rPr>
+                <w:rFonts w:ascii="Calibri" w:eastAsia="Calibri" w:hAnsi="Calibri" w:cs="Calibri"/>
+                <w:color w:val="000000"/>
+                <w:sz w:val="22"/>
+                <w:szCs w:val="22"/>
+              </w:rPr>
+              <w:t>0</w:t>
+            </w:r>
           </w:p>
         </w:tc>
       </w:tr>
@@ -4082,7 +4186,7 @@
                 <w:sz w:val="22"/>
                 <w:szCs w:val="22"/>
               </w:rPr>
-              <w:t>2.2</w:t>
+              <w:t>1.1</w:t>
             </w:r>
           </w:p>
         </w:tc>
@@ -4116,7 +4220,7 @@
                 <w:sz w:val="22"/>
                 <w:szCs w:val="22"/>
               </w:rPr>
-              <w:t>Completed Task Milestones</w:t>
+              <w:t>Logo Design and implementation</w:t>
             </w:r>
           </w:p>
         </w:tc>
@@ -4151,29 +4255,7 @@
                 <w:sz w:val="22"/>
                 <w:szCs w:val="22"/>
               </w:rPr>
-              <w:t>Develop logic for completing task milestones (</w:t>
-            </w:r>
-            <w:proofErr w:type="spellStart"/>
-            <w:proofErr w:type="gramStart"/>
-            <w:r>
-              <w:rPr>
-                <w:rFonts w:ascii="Calibri" w:eastAsia="Calibri" w:hAnsi="Calibri" w:cs="Calibri"/>
-                <w:color w:val="000000"/>
-                <w:sz w:val="22"/>
-                <w:szCs w:val="22"/>
-              </w:rPr>
-              <w:t>eg</w:t>
-            </w:r>
-            <w:proofErr w:type="spellEnd"/>
-            <w:proofErr w:type="gramEnd"/>
-            <w:r>
-              <w:rPr>
-                <w:rFonts w:ascii="Calibri" w:eastAsia="Calibri" w:hAnsi="Calibri" w:cs="Calibri"/>
-                <w:color w:val="000000"/>
-                <w:sz w:val="22"/>
-                <w:szCs w:val="22"/>
-              </w:rPr>
-              <w:t xml:space="preserve"> complete 10 tasks in a week)</w:t>
+              <w:t>Logo was created through adobe and implemented into the manifest and is now visible off phone home screen.</w:t>
             </w:r>
           </w:p>
         </w:tc>
@@ -4207,7 +4289,7 @@
                 <w:sz w:val="22"/>
                 <w:szCs w:val="22"/>
               </w:rPr>
-              <w:t>NOT STARTED</w:t>
+              <w:t>COMPLETED</w:t>
             </w:r>
           </w:p>
         </w:tc>
@@ -4243,7 +4325,7 @@
                 <w:sz w:val="22"/>
                 <w:szCs w:val="22"/>
               </w:rPr>
-              <w:t>Matt</w:t>
+              <w:t>Sam</w:t>
             </w:r>
           </w:p>
         </w:tc>
@@ -4304,6 +4386,15 @@
                 <w:szCs w:val="22"/>
               </w:rPr>
             </w:pPr>
+            <w:r>
+              <w:rPr>
+                <w:rFonts w:ascii="Calibri" w:eastAsia="Calibri" w:hAnsi="Calibri" w:cs="Calibri"/>
+                <w:color w:val="000000"/>
+                <w:sz w:val="22"/>
+                <w:szCs w:val="22"/>
+              </w:rPr>
+              <w:t>3</w:t>
+            </w:r>
           </w:p>
         </w:tc>
         <w:tc>
@@ -4331,6 +4422,15 @@
                 <w:szCs w:val="22"/>
               </w:rPr>
             </w:pPr>
+            <w:r>
+              <w:rPr>
+                <w:rFonts w:ascii="Calibri" w:eastAsia="Calibri" w:hAnsi="Calibri" w:cs="Calibri"/>
+                <w:color w:val="000000"/>
+                <w:sz w:val="22"/>
+                <w:szCs w:val="22"/>
+              </w:rPr>
+              <w:t>0</w:t>
+            </w:r>
           </w:p>
         </w:tc>
       </w:tr>
@@ -4369,174 +4469,210 @@
                 <w:sz w:val="22"/>
                 <w:szCs w:val="22"/>
               </w:rPr>
+              <w:t>1.2</w:t>
+            </w:r>
+          </w:p>
+        </w:tc>
+        <w:tc>
+          <w:tcPr>
+            <w:tcW w:w="2234" w:type="dxa"/>
+            <w:tcBorders>
+              <w:top w:val="single" w:sz="4" w:space="0" w:color="000000"/>
+              <w:left w:val="single" w:sz="4" w:space="0" w:color="000000"/>
+              <w:bottom w:val="single" w:sz="4" w:space="0" w:color="000000"/>
+              <w:right w:val="single" w:sz="4" w:space="0" w:color="000000"/>
+            </w:tcBorders>
+            <w:shd w:val="clear" w:color="auto" w:fill="auto"/>
+            <w:tcMar>
+              <w:left w:w="114" w:type="dxa"/>
+              <w:right w:w="114" w:type="dxa"/>
+            </w:tcMar>
+            <w:vAlign w:val="bottom"/>
+          </w:tcPr>
+          <w:p>
+            <w:pPr>
+              <w:rPr>
+                <w:color w:val="000000"/>
+                <w:sz w:val="22"/>
+                <w:szCs w:val="22"/>
+              </w:rPr>
+            </w:pPr>
+            <w:r>
+              <w:rPr>
+                <w:color w:val="000000"/>
+                <w:sz w:val="22"/>
+                <w:szCs w:val="22"/>
+              </w:rPr>
+              <w:t>Logo and Slogan Animation</w:t>
+            </w:r>
+          </w:p>
+        </w:tc>
+        <w:tc>
+          <w:tcPr>
+            <w:tcW w:w="2355" w:type="dxa"/>
+            <w:tcBorders>
+              <w:top w:val="single" w:sz="4" w:space="0" w:color="000000"/>
+              <w:left w:val="single" w:sz="4" w:space="0" w:color="000000"/>
+              <w:bottom w:val="single" w:sz="4" w:space="0" w:color="000000"/>
+              <w:right w:val="single" w:sz="4" w:space="0" w:color="000000"/>
+            </w:tcBorders>
+            <w:shd w:val="clear" w:color="auto" w:fill="FFFFFF"/>
+            <w:tcMar>
+              <w:left w:w="114" w:type="dxa"/>
+              <w:right w:w="114" w:type="dxa"/>
+            </w:tcMar>
+          </w:tcPr>
+          <w:p>
+            <w:pPr>
+              <w:rPr>
+                <w:rFonts w:ascii="Calibri" w:eastAsia="Calibri" w:hAnsi="Calibri" w:cs="Calibri"/>
+                <w:color w:val="000000"/>
+                <w:sz w:val="22"/>
+                <w:szCs w:val="22"/>
+              </w:rPr>
+            </w:pPr>
+            <w:r>
+              <w:rPr>
+                <w:rFonts w:ascii="Calibri" w:eastAsia="Calibri" w:hAnsi="Calibri" w:cs="Calibri"/>
+                <w:color w:val="000000"/>
+                <w:sz w:val="22"/>
+                <w:szCs w:val="22"/>
+              </w:rPr>
+              <w:t>Animation of the logo with the slogan created and implemented into app bootup.</w:t>
+            </w:r>
+          </w:p>
+        </w:tc>
+        <w:tc>
+          <w:tcPr>
+            <w:tcW w:w="1767" w:type="dxa"/>
+            <w:tcBorders>
+              <w:top w:val="single" w:sz="4" w:space="0" w:color="000000"/>
+              <w:left w:val="single" w:sz="4" w:space="0" w:color="000000"/>
+              <w:bottom w:val="single" w:sz="4" w:space="0" w:color="000000"/>
+              <w:right w:val="single" w:sz="4" w:space="0" w:color="000000"/>
+            </w:tcBorders>
+            <w:shd w:val="clear" w:color="auto" w:fill="auto"/>
+            <w:tcMar>
+              <w:left w:w="114" w:type="dxa"/>
+              <w:right w:w="114" w:type="dxa"/>
+            </w:tcMar>
+            <w:vAlign w:val="bottom"/>
+          </w:tcPr>
+          <w:p>
+            <w:pPr>
+              <w:rPr>
+                <w:color w:val="000000"/>
+                <w:sz w:val="22"/>
+                <w:szCs w:val="22"/>
+              </w:rPr>
+            </w:pPr>
+            <w:r>
+              <w:rPr>
+                <w:color w:val="000000"/>
+                <w:sz w:val="22"/>
+                <w:szCs w:val="22"/>
+              </w:rPr>
+              <w:t>COMPLETED</w:t>
+            </w:r>
+          </w:p>
+        </w:tc>
+        <w:tc>
+          <w:tcPr>
+            <w:tcW w:w="992" w:type="dxa"/>
+            <w:tcBorders>
+              <w:top w:val="single" w:sz="4" w:space="0" w:color="000000"/>
+              <w:left w:val="single" w:sz="4" w:space="0" w:color="000000"/>
+              <w:bottom w:val="single" w:sz="4" w:space="0" w:color="000000"/>
+              <w:right w:val="single" w:sz="4" w:space="0" w:color="000000"/>
+            </w:tcBorders>
+            <w:shd w:val="clear" w:color="auto" w:fill="auto"/>
+            <w:tcMar>
+              <w:left w:w="114" w:type="dxa"/>
+              <w:right w:w="114" w:type="dxa"/>
+            </w:tcMar>
+            <w:vAlign w:val="bottom"/>
+          </w:tcPr>
+          <w:p>
+            <w:pPr>
+              <w:rPr>
+                <w:rFonts w:ascii="Arial" w:eastAsia="Arial" w:hAnsi="Arial" w:cs="Arial"/>
+                <w:color w:val="000000"/>
+                <w:sz w:val="22"/>
+                <w:szCs w:val="22"/>
+              </w:rPr>
+            </w:pPr>
+            <w:r>
+              <w:rPr>
+                <w:rFonts w:ascii="Arial" w:eastAsia="Arial" w:hAnsi="Arial" w:cs="Arial"/>
+                <w:color w:val="000000"/>
+                <w:sz w:val="22"/>
+                <w:szCs w:val="22"/>
+              </w:rPr>
+              <w:t>Sam</w:t>
+            </w:r>
+          </w:p>
+        </w:tc>
+        <w:tc>
+          <w:tcPr>
+            <w:tcW w:w="742" w:type="dxa"/>
+            <w:tcBorders>
+              <w:top w:val="single" w:sz="4" w:space="0" w:color="000000"/>
+              <w:left w:val="single" w:sz="4" w:space="0" w:color="000000"/>
+              <w:bottom w:val="single" w:sz="4" w:space="0" w:color="000000"/>
+              <w:right w:val="single" w:sz="4" w:space="0" w:color="000000"/>
+            </w:tcBorders>
+            <w:shd w:val="clear" w:color="auto" w:fill="FFFFFF"/>
+            <w:tcMar>
+              <w:left w:w="114" w:type="dxa"/>
+              <w:right w:w="114" w:type="dxa"/>
+            </w:tcMar>
+          </w:tcPr>
+          <w:p>
+            <w:pPr>
+              <w:jc w:val="center"/>
+              <w:rPr>
+                <w:sz w:val="22"/>
+                <w:szCs w:val="22"/>
+              </w:rPr>
+            </w:pPr>
+            <w:r>
+              <w:rPr>
+                <w:sz w:val="22"/>
+                <w:szCs w:val="22"/>
+              </w:rPr>
               <w:t>3</w:t>
             </w:r>
           </w:p>
         </w:tc>
         <w:tc>
           <w:tcPr>
-            <w:tcW w:w="2234" w:type="dxa"/>
-            <w:tcBorders>
-              <w:top w:val="single" w:sz="4" w:space="0" w:color="000000"/>
-              <w:left w:val="single" w:sz="4" w:space="0" w:color="000000"/>
-              <w:bottom w:val="single" w:sz="4" w:space="0" w:color="000000"/>
-              <w:right w:val="single" w:sz="4" w:space="0" w:color="000000"/>
-            </w:tcBorders>
-            <w:shd w:val="clear" w:color="auto" w:fill="auto"/>
-            <w:tcMar>
-              <w:left w:w="114" w:type="dxa"/>
-              <w:right w:w="114" w:type="dxa"/>
-            </w:tcMar>
-            <w:vAlign w:val="bottom"/>
-          </w:tcPr>
-          <w:p>
-            <w:pPr>
-              <w:rPr>
-                <w:color w:val="000000"/>
-                <w:sz w:val="22"/>
-                <w:szCs w:val="22"/>
-              </w:rPr>
-            </w:pPr>
-            <w:r>
-              <w:rPr>
-                <w:color w:val="000000"/>
-                <w:sz w:val="22"/>
-                <w:szCs w:val="22"/>
-              </w:rPr>
-              <w:t>Finish Profile Screen</w:t>
-            </w:r>
-          </w:p>
-        </w:tc>
-        <w:tc>
-          <w:tcPr>
-            <w:tcW w:w="2355" w:type="dxa"/>
-            <w:tcBorders>
-              <w:top w:val="single" w:sz="4" w:space="0" w:color="000000"/>
-              <w:left w:val="single" w:sz="4" w:space="0" w:color="000000"/>
-              <w:bottom w:val="single" w:sz="4" w:space="0" w:color="000000"/>
-              <w:right w:val="single" w:sz="4" w:space="0" w:color="000000"/>
-            </w:tcBorders>
-            <w:shd w:val="clear" w:color="auto" w:fill="FFFFFF"/>
-            <w:tcMar>
-              <w:left w:w="114" w:type="dxa"/>
-              <w:right w:w="114" w:type="dxa"/>
-            </w:tcMar>
-          </w:tcPr>
-          <w:p>
-            <w:pPr>
-              <w:rPr>
-                <w:rFonts w:ascii="Calibri" w:eastAsia="Calibri" w:hAnsi="Calibri" w:cs="Calibri"/>
-                <w:color w:val="000000"/>
-                <w:sz w:val="22"/>
-                <w:szCs w:val="22"/>
-              </w:rPr>
-            </w:pPr>
-            <w:r>
-              <w:rPr>
-                <w:rFonts w:ascii="Calibri" w:eastAsia="Calibri" w:hAnsi="Calibri" w:cs="Calibri"/>
-                <w:color w:val="000000"/>
-                <w:sz w:val="22"/>
-                <w:szCs w:val="22"/>
-              </w:rPr>
-              <w:t>Now that user information is available, replace placeholder data with user data. Make screen look consistent with the rest of the app</w:t>
-            </w:r>
-          </w:p>
-        </w:tc>
-        <w:tc>
-          <w:tcPr>
-            <w:tcW w:w="1767" w:type="dxa"/>
-            <w:tcBorders>
-              <w:top w:val="single" w:sz="4" w:space="0" w:color="000000"/>
-              <w:left w:val="single" w:sz="4" w:space="0" w:color="000000"/>
-              <w:bottom w:val="single" w:sz="4" w:space="0" w:color="000000"/>
-              <w:right w:val="single" w:sz="4" w:space="0" w:color="000000"/>
-            </w:tcBorders>
-            <w:shd w:val="clear" w:color="auto" w:fill="auto"/>
-            <w:tcMar>
-              <w:left w:w="114" w:type="dxa"/>
-              <w:right w:w="114" w:type="dxa"/>
-            </w:tcMar>
-            <w:vAlign w:val="bottom"/>
-          </w:tcPr>
-          <w:p>
-            <w:pPr>
-              <w:rPr>
-                <w:color w:val="000000"/>
-                <w:sz w:val="22"/>
-                <w:szCs w:val="22"/>
-              </w:rPr>
-            </w:pPr>
-            <w:r>
-              <w:rPr>
-                <w:color w:val="000000"/>
-                <w:sz w:val="22"/>
-                <w:szCs w:val="22"/>
-              </w:rPr>
-              <w:t>NOT STARTED</w:t>
-            </w:r>
-          </w:p>
-        </w:tc>
-        <w:tc>
-          <w:tcPr>
-            <w:tcW w:w="992" w:type="dxa"/>
-            <w:tcBorders>
-              <w:top w:val="single" w:sz="4" w:space="0" w:color="000000"/>
-              <w:left w:val="single" w:sz="4" w:space="0" w:color="000000"/>
-              <w:bottom w:val="single" w:sz="4" w:space="0" w:color="000000"/>
-              <w:right w:val="single" w:sz="4" w:space="0" w:color="000000"/>
-            </w:tcBorders>
-            <w:shd w:val="clear" w:color="auto" w:fill="auto"/>
-            <w:tcMar>
-              <w:left w:w="114" w:type="dxa"/>
-              <w:right w:w="114" w:type="dxa"/>
-            </w:tcMar>
-            <w:vAlign w:val="bottom"/>
-          </w:tcPr>
-          <w:p>
-            <w:pPr>
-              <w:rPr>
-                <w:rFonts w:ascii="Arial" w:eastAsia="Arial" w:hAnsi="Arial" w:cs="Arial"/>
-                <w:color w:val="000000"/>
-                <w:sz w:val="22"/>
-                <w:szCs w:val="22"/>
-              </w:rPr>
-            </w:pPr>
-            <w:r>
-              <w:rPr>
-                <w:rFonts w:ascii="Arial" w:eastAsia="Arial" w:hAnsi="Arial" w:cs="Arial"/>
-                <w:color w:val="000000"/>
-                <w:sz w:val="22"/>
-                <w:szCs w:val="22"/>
-              </w:rPr>
-              <w:t>Deepak</w:t>
-            </w:r>
-          </w:p>
-        </w:tc>
-        <w:tc>
-          <w:tcPr>
-            <w:tcW w:w="742" w:type="dxa"/>
-            <w:tcBorders>
-              <w:top w:val="single" w:sz="4" w:space="0" w:color="000000"/>
-              <w:left w:val="single" w:sz="4" w:space="0" w:color="000000"/>
-              <w:bottom w:val="single" w:sz="4" w:space="0" w:color="000000"/>
-              <w:right w:val="single" w:sz="4" w:space="0" w:color="000000"/>
-            </w:tcBorders>
-            <w:shd w:val="clear" w:color="auto" w:fill="FFFFFF"/>
-            <w:tcMar>
-              <w:left w:w="114" w:type="dxa"/>
-              <w:right w:w="114" w:type="dxa"/>
-            </w:tcMar>
-          </w:tcPr>
-          <w:p>
-            <w:pPr>
-              <w:jc w:val="center"/>
-              <w:rPr>
-                <w:sz w:val="22"/>
-                <w:szCs w:val="22"/>
-              </w:rPr>
-            </w:pPr>
-            <w:r>
-              <w:rPr>
+            <w:tcW w:w="850" w:type="dxa"/>
+            <w:tcBorders>
+              <w:top w:val="single" w:sz="4" w:space="0" w:color="000000"/>
+              <w:left w:val="single" w:sz="4" w:space="0" w:color="000000"/>
+              <w:bottom w:val="single" w:sz="4" w:space="0" w:color="000000"/>
+              <w:right w:val="single" w:sz="4" w:space="0" w:color="000000"/>
+            </w:tcBorders>
+            <w:shd w:val="clear" w:color="auto" w:fill="auto"/>
+            <w:tcMar>
+              <w:left w:w="114" w:type="dxa"/>
+              <w:right w:w="114" w:type="dxa"/>
+            </w:tcMar>
+            <w:vAlign w:val="bottom"/>
+          </w:tcPr>
+          <w:p>
+            <w:pPr>
+              <w:rPr>
+                <w:rFonts w:ascii="Calibri" w:eastAsia="Calibri" w:hAnsi="Calibri" w:cs="Calibri"/>
+                <w:color w:val="000000"/>
+                <w:sz w:val="22"/>
+                <w:szCs w:val="22"/>
+              </w:rPr>
+            </w:pPr>
+            <w:r>
+              <w:rPr>
+                <w:rFonts w:ascii="Calibri" w:eastAsia="Calibri" w:hAnsi="Calibri" w:cs="Calibri"/>
+                <w:color w:val="000000"/>
                 <w:sz w:val="22"/>
                 <w:szCs w:val="22"/>
               </w:rPr>
@@ -4546,33 +4682,6 @@
         </w:tc>
         <w:tc>
           <w:tcPr>
-            <w:tcW w:w="850" w:type="dxa"/>
-            <w:tcBorders>
-              <w:top w:val="single" w:sz="4" w:space="0" w:color="000000"/>
-              <w:left w:val="single" w:sz="4" w:space="0" w:color="000000"/>
-              <w:bottom w:val="single" w:sz="4" w:space="0" w:color="000000"/>
-              <w:right w:val="single" w:sz="4" w:space="0" w:color="000000"/>
-            </w:tcBorders>
-            <w:shd w:val="clear" w:color="auto" w:fill="auto"/>
-            <w:tcMar>
-              <w:left w:w="114" w:type="dxa"/>
-              <w:right w:w="114" w:type="dxa"/>
-            </w:tcMar>
-            <w:vAlign w:val="bottom"/>
-          </w:tcPr>
-          <w:p>
-            <w:pPr>
-              <w:rPr>
-                <w:rFonts w:ascii="Calibri" w:eastAsia="Calibri" w:hAnsi="Calibri" w:cs="Calibri"/>
-                <w:color w:val="000000"/>
-                <w:sz w:val="22"/>
-                <w:szCs w:val="22"/>
-              </w:rPr>
-            </w:pPr>
-          </w:p>
-        </w:tc>
-        <w:tc>
-          <w:tcPr>
             <w:tcW w:w="1134" w:type="dxa"/>
             <w:tcBorders>
               <w:top w:val="single" w:sz="4" w:space="0" w:color="000000"/>
@@ -4590,12 +4699,21 @@
           <w:p>
             <w:pPr>
               <w:rPr>
-                <w:rFonts w:ascii="Arial" w:eastAsia="Arial" w:hAnsi="Arial" w:cs="Arial"/>
-                <w:color w:val="000000"/>
-                <w:sz w:val="22"/>
-                <w:szCs w:val="22"/>
-              </w:rPr>
-            </w:pPr>
+                <w:rFonts w:ascii="Calibri" w:eastAsia="Calibri" w:hAnsi="Calibri" w:cs="Calibri"/>
+                <w:color w:val="000000"/>
+                <w:sz w:val="22"/>
+                <w:szCs w:val="22"/>
+              </w:rPr>
+            </w:pPr>
+            <w:r>
+              <w:rPr>
+                <w:rFonts w:ascii="Calibri" w:eastAsia="Calibri" w:hAnsi="Calibri" w:cs="Calibri"/>
+                <w:color w:val="000000"/>
+                <w:sz w:val="22"/>
+                <w:szCs w:val="22"/>
+              </w:rPr>
+              <w:t>0</w:t>
+            </w:r>
           </w:p>
         </w:tc>
       </w:tr>
@@ -4621,18 +4739,20 @@
           <w:p>
             <w:pPr>
               <w:rPr>
-                <w:sz w:val="22"/>
-                <w:szCs w:val="22"/>
-              </w:rPr>
-            </w:pPr>
-            <w:r>
-              <w:rPr>
                 <w:rFonts w:ascii="Arial" w:eastAsia="Arial" w:hAnsi="Arial" w:cs="Arial"/>
                 <w:color w:val="000000"/>
                 <w:sz w:val="22"/>
                 <w:szCs w:val="22"/>
               </w:rPr>
-              <w:t>4.0</w:t>
+            </w:pPr>
+            <w:r>
+              <w:rPr>
+                <w:rFonts w:ascii="Arial" w:eastAsia="Arial" w:hAnsi="Arial" w:cs="Arial"/>
+                <w:color w:val="000000"/>
+                <w:sz w:val="22"/>
+                <w:szCs w:val="22"/>
+              </w:rPr>
+              <w:t>2.1</w:t>
             </w:r>
           </w:p>
         </w:tc>
@@ -4655,17 +4775,18 @@
           <w:p>
             <w:pPr>
               <w:rPr>
-                <w:sz w:val="22"/>
-                <w:szCs w:val="22"/>
-              </w:rPr>
-            </w:pPr>
-            <w:r>
-              <w:rPr>
-                <w:color w:val="000000"/>
-                <w:sz w:val="22"/>
-                <w:szCs w:val="22"/>
-              </w:rPr>
-              <w:t>Test and Record Results of test for work completed</w:t>
+                <w:color w:val="000000"/>
+                <w:sz w:val="22"/>
+                <w:szCs w:val="22"/>
+              </w:rPr>
+            </w:pPr>
+            <w:r>
+              <w:rPr>
+                <w:color w:val="000000"/>
+                <w:sz w:val="22"/>
+                <w:szCs w:val="22"/>
+              </w:rPr>
+              <w:t>Logging in Milestones</w:t>
             </w:r>
           </w:p>
         </w:tc>
@@ -4693,6 +4814,37 @@
                 <w:szCs w:val="22"/>
               </w:rPr>
             </w:pPr>
+            <w:r>
+              <w:rPr>
+                <w:rFonts w:ascii="Calibri" w:eastAsia="Calibri" w:hAnsi="Calibri" w:cs="Calibri"/>
+                <w:color w:val="000000"/>
+                <w:sz w:val="22"/>
+                <w:szCs w:val="22"/>
+              </w:rPr>
+              <w:t>Develop logic for logging in milestones (</w:t>
+            </w:r>
+            <w:proofErr w:type="spellStart"/>
+            <w:proofErr w:type="gramStart"/>
+            <w:r>
+              <w:rPr>
+                <w:rFonts w:ascii="Calibri" w:eastAsia="Calibri" w:hAnsi="Calibri" w:cs="Calibri"/>
+                <w:color w:val="000000"/>
+                <w:sz w:val="22"/>
+                <w:szCs w:val="22"/>
+              </w:rPr>
+              <w:t>eg</w:t>
+            </w:r>
+            <w:proofErr w:type="spellEnd"/>
+            <w:proofErr w:type="gramEnd"/>
+            <w:r>
+              <w:rPr>
+                <w:rFonts w:ascii="Calibri" w:eastAsia="Calibri" w:hAnsi="Calibri" w:cs="Calibri"/>
+                <w:color w:val="000000"/>
+                <w:sz w:val="22"/>
+                <w:szCs w:val="22"/>
+              </w:rPr>
+              <w:t xml:space="preserve"> logged in 3 days in a row)</w:t>
+            </w:r>
           </w:p>
         </w:tc>
         <w:tc>
@@ -4714,6 +4866,7 @@
           <w:p>
             <w:pPr>
               <w:rPr>
+                <w:color w:val="000000"/>
                 <w:sz w:val="22"/>
                 <w:szCs w:val="22"/>
               </w:rPr>
@@ -4747,18 +4900,20 @@
           <w:p>
             <w:pPr>
               <w:rPr>
-                <w:sz w:val="22"/>
-                <w:szCs w:val="22"/>
-              </w:rPr>
-            </w:pPr>
-            <w:r>
-              <w:rPr>
                 <w:rFonts w:ascii="Arial" w:eastAsia="Arial" w:hAnsi="Arial" w:cs="Arial"/>
                 <w:color w:val="000000"/>
                 <w:sz w:val="22"/>
                 <w:szCs w:val="22"/>
               </w:rPr>
-              <w:t>Corie</w:t>
+            </w:pPr>
+            <w:r>
+              <w:rPr>
+                <w:rFonts w:ascii="Arial" w:eastAsia="Arial" w:hAnsi="Arial" w:cs="Arial"/>
+                <w:color w:val="000000"/>
+                <w:sz w:val="22"/>
+                <w:szCs w:val="22"/>
+              </w:rPr>
+              <w:t>Matt</w:t>
             </w:r>
           </w:p>
         </w:tc>
@@ -4790,7 +4945,7 @@
                 <w:sz w:val="22"/>
                 <w:szCs w:val="22"/>
               </w:rPr>
-              <w:t>1</w:t>
+              <w:t>3</w:t>
             </w:r>
           </w:p>
         </w:tc>
@@ -4871,19 +5026,20 @@
           <w:p>
             <w:pPr>
               <w:rPr>
-                <w:sz w:val="22"/>
-                <w:szCs w:val="22"/>
-              </w:rPr>
-            </w:pPr>
-            <w:r>
-              <w:rPr>
                 <w:rFonts w:ascii="Arial" w:eastAsia="Arial" w:hAnsi="Arial" w:cs="Arial"/>
                 <w:color w:val="000000"/>
                 <w:sz w:val="22"/>
                 <w:szCs w:val="22"/>
               </w:rPr>
-              <w:lastRenderedPageBreak/>
-              <w:t>4.1</w:t>
+            </w:pPr>
+            <w:r>
+              <w:rPr>
+                <w:rFonts w:ascii="Arial" w:eastAsia="Arial" w:hAnsi="Arial" w:cs="Arial"/>
+                <w:color w:val="000000"/>
+                <w:sz w:val="22"/>
+                <w:szCs w:val="22"/>
+              </w:rPr>
+              <w:t>2.2</w:t>
             </w:r>
           </w:p>
         </w:tc>
@@ -4906,17 +5062,18 @@
           <w:p>
             <w:pPr>
               <w:rPr>
-                <w:sz w:val="22"/>
-                <w:szCs w:val="22"/>
-              </w:rPr>
-            </w:pPr>
-            <w:r>
-              <w:rPr>
-                <w:color w:val="000000"/>
-                <w:sz w:val="22"/>
-                <w:szCs w:val="22"/>
-              </w:rPr>
-              <w:t>Test and Record Results of test for work completed</w:t>
+                <w:color w:val="000000"/>
+                <w:sz w:val="22"/>
+                <w:szCs w:val="22"/>
+              </w:rPr>
+            </w:pPr>
+            <w:r>
+              <w:rPr>
+                <w:color w:val="000000"/>
+                <w:sz w:val="22"/>
+                <w:szCs w:val="22"/>
+              </w:rPr>
+              <w:t>Completed Task Milestones</w:t>
             </w:r>
           </w:p>
         </w:tc>
@@ -4944,6 +5101,37 @@
                 <w:szCs w:val="22"/>
               </w:rPr>
             </w:pPr>
+            <w:r>
+              <w:rPr>
+                <w:rFonts w:ascii="Calibri" w:eastAsia="Calibri" w:hAnsi="Calibri" w:cs="Calibri"/>
+                <w:color w:val="000000"/>
+                <w:sz w:val="22"/>
+                <w:szCs w:val="22"/>
+              </w:rPr>
+              <w:t>Develop logic for completing task milestones (</w:t>
+            </w:r>
+            <w:proofErr w:type="spellStart"/>
+            <w:proofErr w:type="gramStart"/>
+            <w:r>
+              <w:rPr>
+                <w:rFonts w:ascii="Calibri" w:eastAsia="Calibri" w:hAnsi="Calibri" w:cs="Calibri"/>
+                <w:color w:val="000000"/>
+                <w:sz w:val="22"/>
+                <w:szCs w:val="22"/>
+              </w:rPr>
+              <w:t>eg</w:t>
+            </w:r>
+            <w:proofErr w:type="spellEnd"/>
+            <w:proofErr w:type="gramEnd"/>
+            <w:r>
+              <w:rPr>
+                <w:rFonts w:ascii="Calibri" w:eastAsia="Calibri" w:hAnsi="Calibri" w:cs="Calibri"/>
+                <w:color w:val="000000"/>
+                <w:sz w:val="22"/>
+                <w:szCs w:val="22"/>
+              </w:rPr>
+              <w:t xml:space="preserve"> complete 10 tasks in a week)</w:t>
+            </w:r>
           </w:p>
         </w:tc>
         <w:tc>
@@ -4965,6 +5153,7 @@
           <w:p>
             <w:pPr>
               <w:rPr>
+                <w:color w:val="000000"/>
                 <w:sz w:val="22"/>
                 <w:szCs w:val="22"/>
               </w:rPr>
@@ -4998,18 +5187,20 @@
           <w:p>
             <w:pPr>
               <w:rPr>
-                <w:sz w:val="22"/>
-                <w:szCs w:val="22"/>
-              </w:rPr>
-            </w:pPr>
-            <w:r>
-              <w:rPr>
                 <w:rFonts w:ascii="Arial" w:eastAsia="Arial" w:hAnsi="Arial" w:cs="Arial"/>
                 <w:color w:val="000000"/>
                 <w:sz w:val="22"/>
                 <w:szCs w:val="22"/>
               </w:rPr>
-              <w:t>Deepak</w:t>
+            </w:pPr>
+            <w:r>
+              <w:rPr>
+                <w:rFonts w:ascii="Arial" w:eastAsia="Arial" w:hAnsi="Arial" w:cs="Arial"/>
+                <w:color w:val="000000"/>
+                <w:sz w:val="22"/>
+                <w:szCs w:val="22"/>
+              </w:rPr>
+              <w:t>Matt</w:t>
             </w:r>
           </w:p>
         </w:tc>
@@ -5041,7 +5232,7 @@
                 <w:sz w:val="22"/>
                 <w:szCs w:val="22"/>
               </w:rPr>
-              <w:t>1</w:t>
+              <w:t>3</w:t>
             </w:r>
           </w:p>
         </w:tc>
@@ -5122,18 +5313,20 @@
           <w:p>
             <w:pPr>
               <w:rPr>
-                <w:sz w:val="22"/>
-                <w:szCs w:val="22"/>
-              </w:rPr>
-            </w:pPr>
-            <w:r>
-              <w:rPr>
                 <w:rFonts w:ascii="Arial" w:eastAsia="Arial" w:hAnsi="Arial" w:cs="Arial"/>
                 <w:color w:val="000000"/>
                 <w:sz w:val="22"/>
                 <w:szCs w:val="22"/>
               </w:rPr>
-              <w:t>4.2</w:t>
+            </w:pPr>
+            <w:r>
+              <w:rPr>
+                <w:rFonts w:ascii="Arial" w:eastAsia="Arial" w:hAnsi="Arial" w:cs="Arial"/>
+                <w:color w:val="000000"/>
+                <w:sz w:val="22"/>
+                <w:szCs w:val="22"/>
+              </w:rPr>
+              <w:t>3</w:t>
             </w:r>
           </w:p>
         </w:tc>
@@ -5156,17 +5349,18 @@
           <w:p>
             <w:pPr>
               <w:rPr>
-                <w:sz w:val="22"/>
-                <w:szCs w:val="22"/>
-              </w:rPr>
-            </w:pPr>
-            <w:r>
-              <w:rPr>
-                <w:color w:val="000000"/>
-                <w:sz w:val="22"/>
-                <w:szCs w:val="22"/>
-              </w:rPr>
-              <w:t>Test and Record Results of test for work completed</w:t>
+                <w:color w:val="000000"/>
+                <w:sz w:val="22"/>
+                <w:szCs w:val="22"/>
+              </w:rPr>
+            </w:pPr>
+            <w:r>
+              <w:rPr>
+                <w:color w:val="000000"/>
+                <w:sz w:val="22"/>
+                <w:szCs w:val="22"/>
+              </w:rPr>
+              <w:t>Finish Profile Screen</w:t>
             </w:r>
           </w:p>
         </w:tc>
@@ -5194,6 +5388,15 @@
                 <w:szCs w:val="22"/>
               </w:rPr>
             </w:pPr>
+            <w:r>
+              <w:rPr>
+                <w:rFonts w:ascii="Calibri" w:eastAsia="Calibri" w:hAnsi="Calibri" w:cs="Calibri"/>
+                <w:color w:val="000000"/>
+                <w:sz w:val="22"/>
+                <w:szCs w:val="22"/>
+              </w:rPr>
+              <w:t>Now that user information is available, replace placeholder data with user data. Make screen look consistent with the rest of the app</w:t>
+            </w:r>
           </w:p>
         </w:tc>
         <w:tc>
@@ -5215,6 +5418,7 @@
           <w:p>
             <w:pPr>
               <w:rPr>
+                <w:color w:val="000000"/>
                 <w:sz w:val="22"/>
                 <w:szCs w:val="22"/>
               </w:rPr>
@@ -5248,18 +5452,20 @@
           <w:p>
             <w:pPr>
               <w:rPr>
-                <w:sz w:val="22"/>
-                <w:szCs w:val="22"/>
-              </w:rPr>
-            </w:pPr>
-            <w:r>
-              <w:rPr>
                 <w:rFonts w:ascii="Arial" w:eastAsia="Arial" w:hAnsi="Arial" w:cs="Arial"/>
                 <w:color w:val="000000"/>
                 <w:sz w:val="22"/>
                 <w:szCs w:val="22"/>
               </w:rPr>
-              <w:t>Matt</w:t>
+            </w:pPr>
+            <w:r>
+              <w:rPr>
+                <w:rFonts w:ascii="Arial" w:eastAsia="Arial" w:hAnsi="Arial" w:cs="Arial"/>
+                <w:color w:val="000000"/>
+                <w:sz w:val="22"/>
+                <w:szCs w:val="22"/>
+              </w:rPr>
+              <w:t>Deepak</w:t>
             </w:r>
           </w:p>
         </w:tc>
@@ -5291,7 +5497,7 @@
                 <w:sz w:val="22"/>
                 <w:szCs w:val="22"/>
               </w:rPr>
-              <w:t>1</w:t>
+              <w:t>3</w:t>
             </w:r>
           </w:p>
         </w:tc>
@@ -5341,7 +5547,7 @@
           <w:p>
             <w:pPr>
               <w:rPr>
-                <w:rFonts w:ascii="Calibri" w:eastAsia="Calibri" w:hAnsi="Calibri" w:cs="Calibri"/>
+                <w:rFonts w:ascii="Arial" w:eastAsia="Arial" w:hAnsi="Arial" w:cs="Arial"/>
                 <w:color w:val="000000"/>
                 <w:sz w:val="22"/>
                 <w:szCs w:val="22"/>
@@ -5383,7 +5589,7 @@
                 <w:sz w:val="22"/>
                 <w:szCs w:val="22"/>
               </w:rPr>
-              <w:t>4.3</w:t>
+              <w:t>4.0</w:t>
             </w:r>
           </w:p>
         </w:tc>
@@ -5509,7 +5715,7 @@
                 <w:sz w:val="22"/>
                 <w:szCs w:val="22"/>
               </w:rPr>
-              <w:t>Sam</w:t>
+              <w:t>Corie</w:t>
             </w:r>
           </w:p>
         </w:tc>
@@ -5633,7 +5839,7 @@
                 <w:sz w:val="22"/>
                 <w:szCs w:val="22"/>
               </w:rPr>
-              <w:t>5.0</w:t>
+              <w:t>4.1</w:t>
             </w:r>
           </w:p>
         </w:tc>
@@ -5666,7 +5872,7 @@
                 <w:sz w:val="22"/>
                 <w:szCs w:val="22"/>
               </w:rPr>
-              <w:t>Fix any bugs discovered during testing of the work completed</w:t>
+              <w:t>Test and Record Results of test for work completed</w:t>
             </w:r>
           </w:p>
         </w:tc>
@@ -5759,7 +5965,7 @@
                 <w:sz w:val="22"/>
                 <w:szCs w:val="22"/>
               </w:rPr>
-              <w:t>Corie</w:t>
+              <w:t>Deepak</w:t>
             </w:r>
           </w:p>
         </w:tc>
@@ -5791,7 +5997,7 @@
                 <w:sz w:val="22"/>
                 <w:szCs w:val="22"/>
               </w:rPr>
-              <w:t>2</w:t>
+              <w:t>1</w:t>
             </w:r>
           </w:p>
         </w:tc>
@@ -5883,7 +6089,7 @@
                 <w:sz w:val="22"/>
                 <w:szCs w:val="22"/>
               </w:rPr>
-              <w:t>5.1</w:t>
+              <w:t>4.2</w:t>
             </w:r>
           </w:p>
         </w:tc>
@@ -5916,7 +6122,7 @@
                 <w:sz w:val="22"/>
                 <w:szCs w:val="22"/>
               </w:rPr>
-              <w:t>Fix any bugs discovered during testing of the work completed</w:t>
+              <w:t>Test and Record Results of test for work completed</w:t>
             </w:r>
           </w:p>
         </w:tc>
@@ -6009,7 +6215,7 @@
                 <w:sz w:val="22"/>
                 <w:szCs w:val="22"/>
               </w:rPr>
-              <w:t>Deepak</w:t>
+              <w:t>Matt</w:t>
             </w:r>
           </w:p>
         </w:tc>
@@ -6041,7 +6247,7 @@
                 <w:sz w:val="22"/>
                 <w:szCs w:val="22"/>
               </w:rPr>
-              <w:t>2</w:t>
+              <w:t>1</w:t>
             </w:r>
           </w:p>
         </w:tc>
@@ -6133,7 +6339,7 @@
                 <w:sz w:val="22"/>
                 <w:szCs w:val="22"/>
               </w:rPr>
-              <w:t>5.2</w:t>
+              <w:t>4.3</w:t>
             </w:r>
           </w:p>
         </w:tc>
@@ -6166,7 +6372,7 @@
                 <w:sz w:val="22"/>
                 <w:szCs w:val="22"/>
               </w:rPr>
-              <w:t>Fix any bugs discovered during testing of the work completed</w:t>
+              <w:t>Test and Record Results of test for work completed</w:t>
             </w:r>
           </w:p>
         </w:tc>
@@ -6259,7 +6465,7 @@
                 <w:sz w:val="22"/>
                 <w:szCs w:val="22"/>
               </w:rPr>
-              <w:t>Matt</w:t>
+              <w:t>Sam</w:t>
             </w:r>
           </w:p>
         </w:tc>
@@ -6291,7 +6497,7 @@
                 <w:sz w:val="22"/>
                 <w:szCs w:val="22"/>
               </w:rPr>
-              <w:t>2</w:t>
+              <w:t>1</w:t>
             </w:r>
           </w:p>
         </w:tc>
@@ -6383,6 +6589,756 @@
                 <w:sz w:val="22"/>
                 <w:szCs w:val="22"/>
               </w:rPr>
+              <w:t>5.0</w:t>
+            </w:r>
+          </w:p>
+        </w:tc>
+        <w:tc>
+          <w:tcPr>
+            <w:tcW w:w="2234" w:type="dxa"/>
+            <w:tcBorders>
+              <w:top w:val="single" w:sz="4" w:space="0" w:color="000000"/>
+              <w:left w:val="single" w:sz="4" w:space="0" w:color="000000"/>
+              <w:bottom w:val="single" w:sz="4" w:space="0" w:color="000000"/>
+              <w:right w:val="single" w:sz="4" w:space="0" w:color="000000"/>
+            </w:tcBorders>
+            <w:shd w:val="clear" w:color="auto" w:fill="auto"/>
+            <w:tcMar>
+              <w:left w:w="114" w:type="dxa"/>
+              <w:right w:w="114" w:type="dxa"/>
+            </w:tcMar>
+            <w:vAlign w:val="bottom"/>
+          </w:tcPr>
+          <w:p>
+            <w:pPr>
+              <w:rPr>
+                <w:sz w:val="22"/>
+                <w:szCs w:val="22"/>
+              </w:rPr>
+            </w:pPr>
+            <w:r>
+              <w:rPr>
+                <w:color w:val="000000"/>
+                <w:sz w:val="22"/>
+                <w:szCs w:val="22"/>
+              </w:rPr>
+              <w:t>Fix any bugs discovered during testing of the work completed</w:t>
+            </w:r>
+          </w:p>
+        </w:tc>
+        <w:tc>
+          <w:tcPr>
+            <w:tcW w:w="2355" w:type="dxa"/>
+            <w:tcBorders>
+              <w:top w:val="single" w:sz="4" w:space="0" w:color="000000"/>
+              <w:left w:val="single" w:sz="4" w:space="0" w:color="000000"/>
+              <w:bottom w:val="single" w:sz="4" w:space="0" w:color="000000"/>
+              <w:right w:val="single" w:sz="4" w:space="0" w:color="000000"/>
+            </w:tcBorders>
+            <w:shd w:val="clear" w:color="auto" w:fill="FFFFFF"/>
+            <w:tcMar>
+              <w:left w:w="114" w:type="dxa"/>
+              <w:right w:w="114" w:type="dxa"/>
+            </w:tcMar>
+          </w:tcPr>
+          <w:p>
+            <w:pPr>
+              <w:rPr>
+                <w:rFonts w:ascii="Calibri" w:eastAsia="Calibri" w:hAnsi="Calibri" w:cs="Calibri"/>
+                <w:color w:val="000000"/>
+                <w:sz w:val="22"/>
+                <w:szCs w:val="22"/>
+              </w:rPr>
+            </w:pPr>
+          </w:p>
+        </w:tc>
+        <w:tc>
+          <w:tcPr>
+            <w:tcW w:w="1767" w:type="dxa"/>
+            <w:tcBorders>
+              <w:top w:val="single" w:sz="4" w:space="0" w:color="000000"/>
+              <w:left w:val="single" w:sz="4" w:space="0" w:color="000000"/>
+              <w:bottom w:val="single" w:sz="4" w:space="0" w:color="000000"/>
+              <w:right w:val="single" w:sz="4" w:space="0" w:color="000000"/>
+            </w:tcBorders>
+            <w:shd w:val="clear" w:color="auto" w:fill="auto"/>
+            <w:tcMar>
+              <w:left w:w="114" w:type="dxa"/>
+              <w:right w:w="114" w:type="dxa"/>
+            </w:tcMar>
+            <w:vAlign w:val="bottom"/>
+          </w:tcPr>
+          <w:p>
+            <w:pPr>
+              <w:rPr>
+                <w:sz w:val="22"/>
+                <w:szCs w:val="22"/>
+              </w:rPr>
+            </w:pPr>
+            <w:r>
+              <w:rPr>
+                <w:color w:val="000000"/>
+                <w:sz w:val="22"/>
+                <w:szCs w:val="22"/>
+              </w:rPr>
+              <w:t>NOT STARTED</w:t>
+            </w:r>
+          </w:p>
+        </w:tc>
+        <w:tc>
+          <w:tcPr>
+            <w:tcW w:w="992" w:type="dxa"/>
+            <w:tcBorders>
+              <w:top w:val="single" w:sz="4" w:space="0" w:color="000000"/>
+              <w:left w:val="single" w:sz="4" w:space="0" w:color="000000"/>
+              <w:bottom w:val="single" w:sz="4" w:space="0" w:color="000000"/>
+              <w:right w:val="single" w:sz="4" w:space="0" w:color="000000"/>
+            </w:tcBorders>
+            <w:shd w:val="clear" w:color="auto" w:fill="auto"/>
+            <w:tcMar>
+              <w:left w:w="114" w:type="dxa"/>
+              <w:right w:w="114" w:type="dxa"/>
+            </w:tcMar>
+            <w:vAlign w:val="bottom"/>
+          </w:tcPr>
+          <w:p>
+            <w:pPr>
+              <w:rPr>
+                <w:sz w:val="22"/>
+                <w:szCs w:val="22"/>
+              </w:rPr>
+            </w:pPr>
+            <w:r>
+              <w:rPr>
+                <w:rFonts w:ascii="Arial" w:eastAsia="Arial" w:hAnsi="Arial" w:cs="Arial"/>
+                <w:color w:val="000000"/>
+                <w:sz w:val="22"/>
+                <w:szCs w:val="22"/>
+              </w:rPr>
+              <w:t>Corie</w:t>
+            </w:r>
+          </w:p>
+        </w:tc>
+        <w:tc>
+          <w:tcPr>
+            <w:tcW w:w="742" w:type="dxa"/>
+            <w:tcBorders>
+              <w:top w:val="single" w:sz="4" w:space="0" w:color="000000"/>
+              <w:left w:val="single" w:sz="4" w:space="0" w:color="000000"/>
+              <w:bottom w:val="single" w:sz="4" w:space="0" w:color="000000"/>
+              <w:right w:val="single" w:sz="4" w:space="0" w:color="000000"/>
+            </w:tcBorders>
+            <w:shd w:val="clear" w:color="auto" w:fill="FFFFFF"/>
+            <w:tcMar>
+              <w:left w:w="114" w:type="dxa"/>
+              <w:right w:w="114" w:type="dxa"/>
+            </w:tcMar>
+          </w:tcPr>
+          <w:p>
+            <w:pPr>
+              <w:jc w:val="center"/>
+              <w:rPr>
+                <w:sz w:val="22"/>
+                <w:szCs w:val="22"/>
+              </w:rPr>
+            </w:pPr>
+            <w:r>
+              <w:rPr>
+                <w:sz w:val="22"/>
+                <w:szCs w:val="22"/>
+              </w:rPr>
+              <w:t>2</w:t>
+            </w:r>
+          </w:p>
+        </w:tc>
+        <w:tc>
+          <w:tcPr>
+            <w:tcW w:w="850" w:type="dxa"/>
+            <w:tcBorders>
+              <w:top w:val="single" w:sz="4" w:space="0" w:color="000000"/>
+              <w:left w:val="single" w:sz="4" w:space="0" w:color="000000"/>
+              <w:bottom w:val="single" w:sz="4" w:space="0" w:color="000000"/>
+              <w:right w:val="single" w:sz="4" w:space="0" w:color="000000"/>
+            </w:tcBorders>
+            <w:shd w:val="clear" w:color="auto" w:fill="auto"/>
+            <w:tcMar>
+              <w:left w:w="114" w:type="dxa"/>
+              <w:right w:w="114" w:type="dxa"/>
+            </w:tcMar>
+            <w:vAlign w:val="bottom"/>
+          </w:tcPr>
+          <w:p>
+            <w:pPr>
+              <w:rPr>
+                <w:rFonts w:ascii="Calibri" w:eastAsia="Calibri" w:hAnsi="Calibri" w:cs="Calibri"/>
+                <w:color w:val="000000"/>
+                <w:sz w:val="22"/>
+                <w:szCs w:val="22"/>
+              </w:rPr>
+            </w:pPr>
+          </w:p>
+        </w:tc>
+        <w:tc>
+          <w:tcPr>
+            <w:tcW w:w="1134" w:type="dxa"/>
+            <w:tcBorders>
+              <w:top w:val="single" w:sz="4" w:space="0" w:color="000000"/>
+              <w:left w:val="single" w:sz="4" w:space="0" w:color="000000"/>
+              <w:bottom w:val="single" w:sz="4" w:space="0" w:color="000000"/>
+              <w:right w:val="single" w:sz="4" w:space="0" w:color="000000"/>
+            </w:tcBorders>
+            <w:shd w:val="clear" w:color="auto" w:fill="auto"/>
+            <w:tcMar>
+              <w:left w:w="114" w:type="dxa"/>
+              <w:right w:w="114" w:type="dxa"/>
+            </w:tcMar>
+            <w:vAlign w:val="bottom"/>
+          </w:tcPr>
+          <w:p>
+            <w:pPr>
+              <w:rPr>
+                <w:rFonts w:ascii="Calibri" w:eastAsia="Calibri" w:hAnsi="Calibri" w:cs="Calibri"/>
+                <w:color w:val="000000"/>
+                <w:sz w:val="22"/>
+                <w:szCs w:val="22"/>
+              </w:rPr>
+            </w:pPr>
+          </w:p>
+        </w:tc>
+      </w:tr>
+      <w:tr>
+        <w:trPr>
+          <w:trHeight w:val="255"/>
+        </w:trPr>
+        <w:tc>
+          <w:tcPr>
+            <w:tcW w:w="841" w:type="dxa"/>
+            <w:tcBorders>
+              <w:top w:val="single" w:sz="4" w:space="0" w:color="000000"/>
+              <w:left w:val="single" w:sz="4" w:space="0" w:color="000000"/>
+              <w:bottom w:val="single" w:sz="4" w:space="0" w:color="000000"/>
+              <w:right w:val="single" w:sz="4" w:space="0" w:color="000000"/>
+            </w:tcBorders>
+            <w:shd w:val="clear" w:color="auto" w:fill="FFFFFF"/>
+            <w:tcMar>
+              <w:left w:w="114" w:type="dxa"/>
+              <w:right w:w="114" w:type="dxa"/>
+            </w:tcMar>
+          </w:tcPr>
+          <w:p>
+            <w:pPr>
+              <w:rPr>
+                <w:sz w:val="22"/>
+                <w:szCs w:val="22"/>
+              </w:rPr>
+            </w:pPr>
+            <w:r>
+              <w:rPr>
+                <w:rFonts w:ascii="Arial" w:eastAsia="Arial" w:hAnsi="Arial" w:cs="Arial"/>
+                <w:color w:val="000000"/>
+                <w:sz w:val="22"/>
+                <w:szCs w:val="22"/>
+              </w:rPr>
+              <w:t>5.1</w:t>
+            </w:r>
+          </w:p>
+        </w:tc>
+        <w:tc>
+          <w:tcPr>
+            <w:tcW w:w="2234" w:type="dxa"/>
+            <w:tcBorders>
+              <w:top w:val="single" w:sz="4" w:space="0" w:color="000000"/>
+              <w:left w:val="single" w:sz="4" w:space="0" w:color="000000"/>
+              <w:bottom w:val="single" w:sz="4" w:space="0" w:color="000000"/>
+              <w:right w:val="single" w:sz="4" w:space="0" w:color="000000"/>
+            </w:tcBorders>
+            <w:shd w:val="clear" w:color="auto" w:fill="auto"/>
+            <w:tcMar>
+              <w:left w:w="114" w:type="dxa"/>
+              <w:right w:w="114" w:type="dxa"/>
+            </w:tcMar>
+            <w:vAlign w:val="bottom"/>
+          </w:tcPr>
+          <w:p>
+            <w:pPr>
+              <w:rPr>
+                <w:sz w:val="22"/>
+                <w:szCs w:val="22"/>
+              </w:rPr>
+            </w:pPr>
+            <w:r>
+              <w:rPr>
+                <w:color w:val="000000"/>
+                <w:sz w:val="22"/>
+                <w:szCs w:val="22"/>
+              </w:rPr>
+              <w:t>Fix any bugs discovered during testing of the work completed</w:t>
+            </w:r>
+          </w:p>
+        </w:tc>
+        <w:tc>
+          <w:tcPr>
+            <w:tcW w:w="2355" w:type="dxa"/>
+            <w:tcBorders>
+              <w:top w:val="single" w:sz="4" w:space="0" w:color="000000"/>
+              <w:left w:val="single" w:sz="4" w:space="0" w:color="000000"/>
+              <w:bottom w:val="single" w:sz="4" w:space="0" w:color="000000"/>
+              <w:right w:val="single" w:sz="4" w:space="0" w:color="000000"/>
+            </w:tcBorders>
+            <w:shd w:val="clear" w:color="auto" w:fill="FFFFFF"/>
+            <w:tcMar>
+              <w:left w:w="114" w:type="dxa"/>
+              <w:right w:w="114" w:type="dxa"/>
+            </w:tcMar>
+          </w:tcPr>
+          <w:p>
+            <w:pPr>
+              <w:rPr>
+                <w:rFonts w:ascii="Calibri" w:eastAsia="Calibri" w:hAnsi="Calibri" w:cs="Calibri"/>
+                <w:color w:val="000000"/>
+                <w:sz w:val="22"/>
+                <w:szCs w:val="22"/>
+              </w:rPr>
+            </w:pPr>
+          </w:p>
+        </w:tc>
+        <w:tc>
+          <w:tcPr>
+            <w:tcW w:w="1767" w:type="dxa"/>
+            <w:tcBorders>
+              <w:top w:val="single" w:sz="4" w:space="0" w:color="000000"/>
+              <w:left w:val="single" w:sz="4" w:space="0" w:color="000000"/>
+              <w:bottom w:val="single" w:sz="4" w:space="0" w:color="000000"/>
+              <w:right w:val="single" w:sz="4" w:space="0" w:color="000000"/>
+            </w:tcBorders>
+            <w:shd w:val="clear" w:color="auto" w:fill="auto"/>
+            <w:tcMar>
+              <w:left w:w="114" w:type="dxa"/>
+              <w:right w:w="114" w:type="dxa"/>
+            </w:tcMar>
+            <w:vAlign w:val="bottom"/>
+          </w:tcPr>
+          <w:p>
+            <w:pPr>
+              <w:rPr>
+                <w:sz w:val="22"/>
+                <w:szCs w:val="22"/>
+              </w:rPr>
+            </w:pPr>
+            <w:r>
+              <w:rPr>
+                <w:color w:val="000000"/>
+                <w:sz w:val="22"/>
+                <w:szCs w:val="22"/>
+              </w:rPr>
+              <w:t>NOT STARTED</w:t>
+            </w:r>
+          </w:p>
+        </w:tc>
+        <w:tc>
+          <w:tcPr>
+            <w:tcW w:w="992" w:type="dxa"/>
+            <w:tcBorders>
+              <w:top w:val="single" w:sz="4" w:space="0" w:color="000000"/>
+              <w:left w:val="single" w:sz="4" w:space="0" w:color="000000"/>
+              <w:bottom w:val="single" w:sz="4" w:space="0" w:color="000000"/>
+              <w:right w:val="single" w:sz="4" w:space="0" w:color="000000"/>
+            </w:tcBorders>
+            <w:shd w:val="clear" w:color="auto" w:fill="auto"/>
+            <w:tcMar>
+              <w:left w:w="114" w:type="dxa"/>
+              <w:right w:w="114" w:type="dxa"/>
+            </w:tcMar>
+            <w:vAlign w:val="bottom"/>
+          </w:tcPr>
+          <w:p>
+            <w:pPr>
+              <w:rPr>
+                <w:sz w:val="22"/>
+                <w:szCs w:val="22"/>
+              </w:rPr>
+            </w:pPr>
+            <w:r>
+              <w:rPr>
+                <w:rFonts w:ascii="Arial" w:eastAsia="Arial" w:hAnsi="Arial" w:cs="Arial"/>
+                <w:color w:val="000000"/>
+                <w:sz w:val="22"/>
+                <w:szCs w:val="22"/>
+              </w:rPr>
+              <w:t>Deepak</w:t>
+            </w:r>
+          </w:p>
+        </w:tc>
+        <w:tc>
+          <w:tcPr>
+            <w:tcW w:w="742" w:type="dxa"/>
+            <w:tcBorders>
+              <w:top w:val="single" w:sz="4" w:space="0" w:color="000000"/>
+              <w:left w:val="single" w:sz="4" w:space="0" w:color="000000"/>
+              <w:bottom w:val="single" w:sz="4" w:space="0" w:color="000000"/>
+              <w:right w:val="single" w:sz="4" w:space="0" w:color="000000"/>
+            </w:tcBorders>
+            <w:shd w:val="clear" w:color="auto" w:fill="FFFFFF"/>
+            <w:tcMar>
+              <w:left w:w="114" w:type="dxa"/>
+              <w:right w:w="114" w:type="dxa"/>
+            </w:tcMar>
+          </w:tcPr>
+          <w:p>
+            <w:pPr>
+              <w:jc w:val="center"/>
+              <w:rPr>
+                <w:sz w:val="22"/>
+                <w:szCs w:val="22"/>
+              </w:rPr>
+            </w:pPr>
+            <w:r>
+              <w:rPr>
+                <w:sz w:val="22"/>
+                <w:szCs w:val="22"/>
+              </w:rPr>
+              <w:t>2</w:t>
+            </w:r>
+          </w:p>
+        </w:tc>
+        <w:tc>
+          <w:tcPr>
+            <w:tcW w:w="850" w:type="dxa"/>
+            <w:tcBorders>
+              <w:top w:val="single" w:sz="4" w:space="0" w:color="000000"/>
+              <w:left w:val="single" w:sz="4" w:space="0" w:color="000000"/>
+              <w:bottom w:val="single" w:sz="4" w:space="0" w:color="000000"/>
+              <w:right w:val="single" w:sz="4" w:space="0" w:color="000000"/>
+            </w:tcBorders>
+            <w:shd w:val="clear" w:color="auto" w:fill="auto"/>
+            <w:tcMar>
+              <w:left w:w="114" w:type="dxa"/>
+              <w:right w:w="114" w:type="dxa"/>
+            </w:tcMar>
+            <w:vAlign w:val="bottom"/>
+          </w:tcPr>
+          <w:p>
+            <w:pPr>
+              <w:rPr>
+                <w:rFonts w:ascii="Calibri" w:eastAsia="Calibri" w:hAnsi="Calibri" w:cs="Calibri"/>
+                <w:color w:val="000000"/>
+                <w:sz w:val="22"/>
+                <w:szCs w:val="22"/>
+              </w:rPr>
+            </w:pPr>
+          </w:p>
+        </w:tc>
+        <w:tc>
+          <w:tcPr>
+            <w:tcW w:w="1134" w:type="dxa"/>
+            <w:tcBorders>
+              <w:top w:val="single" w:sz="4" w:space="0" w:color="000000"/>
+              <w:left w:val="single" w:sz="4" w:space="0" w:color="000000"/>
+              <w:bottom w:val="single" w:sz="4" w:space="0" w:color="000000"/>
+              <w:right w:val="single" w:sz="4" w:space="0" w:color="000000"/>
+            </w:tcBorders>
+            <w:shd w:val="clear" w:color="auto" w:fill="auto"/>
+            <w:tcMar>
+              <w:left w:w="114" w:type="dxa"/>
+              <w:right w:w="114" w:type="dxa"/>
+            </w:tcMar>
+            <w:vAlign w:val="bottom"/>
+          </w:tcPr>
+          <w:p>
+            <w:pPr>
+              <w:rPr>
+                <w:rFonts w:ascii="Calibri" w:eastAsia="Calibri" w:hAnsi="Calibri" w:cs="Calibri"/>
+                <w:color w:val="000000"/>
+                <w:sz w:val="22"/>
+                <w:szCs w:val="22"/>
+              </w:rPr>
+            </w:pPr>
+          </w:p>
+        </w:tc>
+      </w:tr>
+      <w:tr>
+        <w:trPr>
+          <w:trHeight w:val="255"/>
+        </w:trPr>
+        <w:tc>
+          <w:tcPr>
+            <w:tcW w:w="841" w:type="dxa"/>
+            <w:tcBorders>
+              <w:top w:val="single" w:sz="4" w:space="0" w:color="000000"/>
+              <w:left w:val="single" w:sz="4" w:space="0" w:color="000000"/>
+              <w:bottom w:val="single" w:sz="4" w:space="0" w:color="000000"/>
+              <w:right w:val="single" w:sz="4" w:space="0" w:color="000000"/>
+            </w:tcBorders>
+            <w:shd w:val="clear" w:color="auto" w:fill="FFFFFF"/>
+            <w:tcMar>
+              <w:left w:w="114" w:type="dxa"/>
+              <w:right w:w="114" w:type="dxa"/>
+            </w:tcMar>
+          </w:tcPr>
+          <w:p>
+            <w:pPr>
+              <w:rPr>
+                <w:sz w:val="22"/>
+                <w:szCs w:val="22"/>
+              </w:rPr>
+            </w:pPr>
+            <w:r>
+              <w:rPr>
+                <w:rFonts w:ascii="Arial" w:eastAsia="Arial" w:hAnsi="Arial" w:cs="Arial"/>
+                <w:color w:val="000000"/>
+                <w:sz w:val="22"/>
+                <w:szCs w:val="22"/>
+              </w:rPr>
+              <w:t>5.2</w:t>
+            </w:r>
+          </w:p>
+        </w:tc>
+        <w:tc>
+          <w:tcPr>
+            <w:tcW w:w="2234" w:type="dxa"/>
+            <w:tcBorders>
+              <w:top w:val="single" w:sz="4" w:space="0" w:color="000000"/>
+              <w:left w:val="single" w:sz="4" w:space="0" w:color="000000"/>
+              <w:bottom w:val="single" w:sz="4" w:space="0" w:color="000000"/>
+              <w:right w:val="single" w:sz="4" w:space="0" w:color="000000"/>
+            </w:tcBorders>
+            <w:shd w:val="clear" w:color="auto" w:fill="auto"/>
+            <w:tcMar>
+              <w:left w:w="114" w:type="dxa"/>
+              <w:right w:w="114" w:type="dxa"/>
+            </w:tcMar>
+            <w:vAlign w:val="bottom"/>
+          </w:tcPr>
+          <w:p>
+            <w:pPr>
+              <w:rPr>
+                <w:sz w:val="22"/>
+                <w:szCs w:val="22"/>
+              </w:rPr>
+            </w:pPr>
+            <w:r>
+              <w:rPr>
+                <w:color w:val="000000"/>
+                <w:sz w:val="22"/>
+                <w:szCs w:val="22"/>
+              </w:rPr>
+              <w:t>Fix any bugs discovered during testing of the work completed</w:t>
+            </w:r>
+          </w:p>
+        </w:tc>
+        <w:tc>
+          <w:tcPr>
+            <w:tcW w:w="2355" w:type="dxa"/>
+            <w:tcBorders>
+              <w:top w:val="single" w:sz="4" w:space="0" w:color="000000"/>
+              <w:left w:val="single" w:sz="4" w:space="0" w:color="000000"/>
+              <w:bottom w:val="single" w:sz="4" w:space="0" w:color="000000"/>
+              <w:right w:val="single" w:sz="4" w:space="0" w:color="000000"/>
+            </w:tcBorders>
+            <w:shd w:val="clear" w:color="auto" w:fill="FFFFFF"/>
+            <w:tcMar>
+              <w:left w:w="114" w:type="dxa"/>
+              <w:right w:w="114" w:type="dxa"/>
+            </w:tcMar>
+          </w:tcPr>
+          <w:p>
+            <w:pPr>
+              <w:rPr>
+                <w:rFonts w:ascii="Calibri" w:eastAsia="Calibri" w:hAnsi="Calibri" w:cs="Calibri"/>
+                <w:color w:val="000000"/>
+                <w:sz w:val="22"/>
+                <w:szCs w:val="22"/>
+              </w:rPr>
+            </w:pPr>
+          </w:p>
+        </w:tc>
+        <w:tc>
+          <w:tcPr>
+            <w:tcW w:w="1767" w:type="dxa"/>
+            <w:tcBorders>
+              <w:top w:val="single" w:sz="4" w:space="0" w:color="000000"/>
+              <w:left w:val="single" w:sz="4" w:space="0" w:color="000000"/>
+              <w:bottom w:val="single" w:sz="4" w:space="0" w:color="000000"/>
+              <w:right w:val="single" w:sz="4" w:space="0" w:color="000000"/>
+            </w:tcBorders>
+            <w:shd w:val="clear" w:color="auto" w:fill="auto"/>
+            <w:tcMar>
+              <w:left w:w="114" w:type="dxa"/>
+              <w:right w:w="114" w:type="dxa"/>
+            </w:tcMar>
+            <w:vAlign w:val="bottom"/>
+          </w:tcPr>
+          <w:p>
+            <w:pPr>
+              <w:rPr>
+                <w:sz w:val="22"/>
+                <w:szCs w:val="22"/>
+              </w:rPr>
+            </w:pPr>
+            <w:r>
+              <w:rPr>
+                <w:color w:val="000000"/>
+                <w:sz w:val="22"/>
+                <w:szCs w:val="22"/>
+              </w:rPr>
+              <w:t>NOT STARTED</w:t>
+            </w:r>
+          </w:p>
+        </w:tc>
+        <w:tc>
+          <w:tcPr>
+            <w:tcW w:w="992" w:type="dxa"/>
+            <w:tcBorders>
+              <w:top w:val="single" w:sz="4" w:space="0" w:color="000000"/>
+              <w:left w:val="single" w:sz="4" w:space="0" w:color="000000"/>
+              <w:bottom w:val="single" w:sz="4" w:space="0" w:color="000000"/>
+              <w:right w:val="single" w:sz="4" w:space="0" w:color="000000"/>
+            </w:tcBorders>
+            <w:shd w:val="clear" w:color="auto" w:fill="auto"/>
+            <w:tcMar>
+              <w:left w:w="114" w:type="dxa"/>
+              <w:right w:w="114" w:type="dxa"/>
+            </w:tcMar>
+            <w:vAlign w:val="bottom"/>
+          </w:tcPr>
+          <w:p>
+            <w:pPr>
+              <w:rPr>
+                <w:sz w:val="22"/>
+                <w:szCs w:val="22"/>
+              </w:rPr>
+            </w:pPr>
+            <w:r>
+              <w:rPr>
+                <w:rFonts w:ascii="Arial" w:eastAsia="Arial" w:hAnsi="Arial" w:cs="Arial"/>
+                <w:color w:val="000000"/>
+                <w:sz w:val="22"/>
+                <w:szCs w:val="22"/>
+              </w:rPr>
+              <w:t>Matt</w:t>
+            </w:r>
+          </w:p>
+        </w:tc>
+        <w:tc>
+          <w:tcPr>
+            <w:tcW w:w="742" w:type="dxa"/>
+            <w:tcBorders>
+              <w:top w:val="single" w:sz="4" w:space="0" w:color="000000"/>
+              <w:left w:val="single" w:sz="4" w:space="0" w:color="000000"/>
+              <w:bottom w:val="single" w:sz="4" w:space="0" w:color="000000"/>
+              <w:right w:val="single" w:sz="4" w:space="0" w:color="000000"/>
+            </w:tcBorders>
+            <w:shd w:val="clear" w:color="auto" w:fill="FFFFFF"/>
+            <w:tcMar>
+              <w:left w:w="114" w:type="dxa"/>
+              <w:right w:w="114" w:type="dxa"/>
+            </w:tcMar>
+          </w:tcPr>
+          <w:p>
+            <w:pPr>
+              <w:jc w:val="center"/>
+              <w:rPr>
+                <w:sz w:val="22"/>
+                <w:szCs w:val="22"/>
+              </w:rPr>
+            </w:pPr>
+            <w:r>
+              <w:rPr>
+                <w:sz w:val="22"/>
+                <w:szCs w:val="22"/>
+              </w:rPr>
+              <w:t>2</w:t>
+            </w:r>
+          </w:p>
+        </w:tc>
+        <w:tc>
+          <w:tcPr>
+            <w:tcW w:w="850" w:type="dxa"/>
+            <w:tcBorders>
+              <w:top w:val="single" w:sz="4" w:space="0" w:color="000000"/>
+              <w:left w:val="single" w:sz="4" w:space="0" w:color="000000"/>
+              <w:bottom w:val="single" w:sz="4" w:space="0" w:color="000000"/>
+              <w:right w:val="single" w:sz="4" w:space="0" w:color="000000"/>
+            </w:tcBorders>
+            <w:shd w:val="clear" w:color="auto" w:fill="auto"/>
+            <w:tcMar>
+              <w:left w:w="114" w:type="dxa"/>
+              <w:right w:w="114" w:type="dxa"/>
+            </w:tcMar>
+            <w:vAlign w:val="bottom"/>
+          </w:tcPr>
+          <w:p>
+            <w:pPr>
+              <w:rPr>
+                <w:rFonts w:ascii="Calibri" w:eastAsia="Calibri" w:hAnsi="Calibri" w:cs="Calibri"/>
+                <w:color w:val="000000"/>
+                <w:sz w:val="22"/>
+                <w:szCs w:val="22"/>
+              </w:rPr>
+            </w:pPr>
+          </w:p>
+        </w:tc>
+        <w:tc>
+          <w:tcPr>
+            <w:tcW w:w="1134" w:type="dxa"/>
+            <w:tcBorders>
+              <w:top w:val="single" w:sz="4" w:space="0" w:color="000000"/>
+              <w:left w:val="single" w:sz="4" w:space="0" w:color="000000"/>
+              <w:bottom w:val="single" w:sz="4" w:space="0" w:color="000000"/>
+              <w:right w:val="single" w:sz="4" w:space="0" w:color="000000"/>
+            </w:tcBorders>
+            <w:shd w:val="clear" w:color="auto" w:fill="auto"/>
+            <w:tcMar>
+              <w:left w:w="114" w:type="dxa"/>
+              <w:right w:w="114" w:type="dxa"/>
+            </w:tcMar>
+            <w:vAlign w:val="bottom"/>
+          </w:tcPr>
+          <w:p>
+            <w:pPr>
+              <w:rPr>
+                <w:rFonts w:ascii="Calibri" w:eastAsia="Calibri" w:hAnsi="Calibri" w:cs="Calibri"/>
+                <w:color w:val="000000"/>
+                <w:sz w:val="22"/>
+                <w:szCs w:val="22"/>
+              </w:rPr>
+            </w:pPr>
+          </w:p>
+        </w:tc>
+      </w:tr>
+      <w:tr>
+        <w:trPr>
+          <w:trHeight w:val="255"/>
+        </w:trPr>
+        <w:tc>
+          <w:tcPr>
+            <w:tcW w:w="841" w:type="dxa"/>
+            <w:tcBorders>
+              <w:top w:val="single" w:sz="4" w:space="0" w:color="000000"/>
+              <w:left w:val="single" w:sz="4" w:space="0" w:color="000000"/>
+              <w:bottom w:val="single" w:sz="4" w:space="0" w:color="000000"/>
+              <w:right w:val="single" w:sz="4" w:space="0" w:color="000000"/>
+            </w:tcBorders>
+            <w:shd w:val="clear" w:color="auto" w:fill="FFFFFF"/>
+            <w:tcMar>
+              <w:left w:w="114" w:type="dxa"/>
+              <w:right w:w="114" w:type="dxa"/>
+            </w:tcMar>
+          </w:tcPr>
+          <w:p>
+            <w:pPr>
+              <w:rPr>
+                <w:sz w:val="22"/>
+                <w:szCs w:val="22"/>
+              </w:rPr>
+            </w:pPr>
+            <w:r>
+              <w:rPr>
+                <w:rFonts w:ascii="Arial" w:eastAsia="Arial" w:hAnsi="Arial" w:cs="Arial"/>
+                <w:color w:val="000000"/>
+                <w:sz w:val="22"/>
+                <w:szCs w:val="22"/>
+              </w:rPr>
               <w:t>5.3</w:t>
             </w:r>
           </w:p>
@@ -6475,7 +7431,7 @@
                 <w:sz w:val="22"/>
                 <w:szCs w:val="22"/>
               </w:rPr>
-              <w:t>NOT STARTED</w:t>
+              <w:t>COMPLETED</w:t>
             </w:r>
           </w:p>
         </w:tc>
@@ -6570,6 +7526,15 @@
                 <w:szCs w:val="22"/>
               </w:rPr>
             </w:pPr>
+            <w:r>
+              <w:rPr>
+                <w:rFonts w:ascii="Calibri" w:eastAsia="Calibri" w:hAnsi="Calibri" w:cs="Calibri"/>
+                <w:color w:val="000000"/>
+                <w:sz w:val="22"/>
+                <w:szCs w:val="22"/>
+              </w:rPr>
+              <w:t>2</w:t>
+            </w:r>
           </w:p>
         </w:tc>
         <w:tc>

</xml_diff>

<commit_message>
Iteration 4 Updates (Sam)
</commit_message>
<xml_diff>
--- a/Iteration C-4/IterationPlan_C4.docx
+++ b/Iteration C-4/IterationPlan_C4.docx
@@ -1051,18 +1051,8 @@
           <w:sz w:val="22"/>
           <w:szCs w:val="22"/>
         </w:rPr>
-        <w:t xml:space="preserve">Fix all security flaws found in the </w:t>
+        <w:t>Fix all security flaws found in the analysis</w:t>
       </w:r>
-      <w:proofErr w:type="gramStart"/>
-      <w:r>
-        <w:rPr>
-          <w:color w:val="000000"/>
-          <w:sz w:val="22"/>
-          <w:szCs w:val="22"/>
-        </w:rPr>
-        <w:t>analysis</w:t>
-      </w:r>
-      <w:proofErr w:type="gramEnd"/>
     </w:p>
     <w:p>
       <w:pPr>
@@ -1204,7 +1194,6 @@
         <w:tab/>
         <w:t xml:space="preserve">   Ensure the values from the settings gets updated in respective </w:t>
       </w:r>
-      <w:proofErr w:type="gramStart"/>
       <w:r>
         <w:rPr>
           <w:i/>
@@ -1215,7 +1204,6 @@
         </w:rPr>
         <w:t>pages</w:t>
       </w:r>
-      <w:proofErr w:type="gramEnd"/>
     </w:p>
     <w:p>
       <w:pPr>
@@ -1417,7 +1405,6 @@
         </w:rPr>
         <w:t xml:space="preserve">Criteria: </w:t>
       </w:r>
-      <w:proofErr w:type="gramStart"/>
       <w:r>
         <w:rPr>
           <w:strike/>
@@ -1425,17 +1412,7 @@
           <w:sz w:val="22"/>
           <w:szCs w:val="22"/>
         </w:rPr>
-        <w:t>Pretty up</w:t>
-      </w:r>
-      <w:proofErr w:type="gramEnd"/>
-      <w:r>
-        <w:rPr>
-          <w:strike/>
-          <w:color w:val="000000"/>
-          <w:sz w:val="22"/>
-          <w:szCs w:val="22"/>
-        </w:rPr>
-        <w:t xml:space="preserve"> the Reward Screen so it looks nice and professional.</w:t>
+        <w:t>Pretty up the Reward Screen so it looks nice and professional.</w:t>
       </w:r>
       <w:r>
         <w:rPr>
@@ -2075,9 +2052,8 @@
                 <w:sz w:val="22"/>
                 <w:szCs w:val="22"/>
               </w:rPr>
-              <w:t xml:space="preserve">Miscellaneous Work </w:t>
-            </w:r>
-            <w:proofErr w:type="gramStart"/>
+              <w:t xml:space="preserve">Miscellaneous Work Items </w:t>
+            </w:r>
             <w:r>
               <w:rPr>
                 <w:rFonts w:ascii="Arial" w:eastAsia="Arial" w:hAnsi="Arial" w:cs="Arial"/>
@@ -2085,26 +2061,7 @@
                 <w:sz w:val="22"/>
                 <w:szCs w:val="22"/>
               </w:rPr>
-              <w:t xml:space="preserve">Items </w:t>
-            </w:r>
-            <w:r>
-              <w:rPr>
-                <w:rFonts w:ascii="Arial" w:eastAsia="Arial" w:hAnsi="Arial" w:cs="Arial"/>
-                <w:color w:val="FFFFFF"/>
-                <w:sz w:val="22"/>
-                <w:szCs w:val="22"/>
-              </w:rPr>
-              <w:t xml:space="preserve"> and</w:t>
-            </w:r>
-            <w:proofErr w:type="gramEnd"/>
-            <w:r>
-              <w:rPr>
-                <w:rFonts w:ascii="Arial" w:eastAsia="Arial" w:hAnsi="Arial" w:cs="Arial"/>
-                <w:color w:val="FFFFFF"/>
-                <w:sz w:val="22"/>
-                <w:szCs w:val="22"/>
-              </w:rPr>
-              <w:t>/or items carried forward</w:t>
+              <w:t xml:space="preserve"> and/or items carried forward</w:t>
             </w:r>
           </w:p>
         </w:tc>
@@ -3601,27 +3558,7 @@
                 <w:sz w:val="22"/>
                 <w:szCs w:val="22"/>
               </w:rPr>
-              <w:t>-</w:t>
-            </w:r>
-            <w:proofErr w:type="gramStart"/>
-            <w:r>
-              <w:rPr>
-                <w:rFonts w:ascii="Calibri" w:eastAsia="Calibri" w:hAnsi="Calibri" w:cs="Calibri"/>
-                <w:color w:val="000000"/>
-                <w:sz w:val="22"/>
-                <w:szCs w:val="22"/>
-              </w:rPr>
-              <w:t>Likewise</w:t>
-            </w:r>
-            <w:proofErr w:type="gramEnd"/>
-            <w:r>
-              <w:rPr>
-                <w:rFonts w:ascii="Calibri" w:eastAsia="Calibri" w:hAnsi="Calibri" w:cs="Calibri"/>
-                <w:color w:val="000000"/>
-                <w:sz w:val="22"/>
-                <w:szCs w:val="22"/>
-              </w:rPr>
-              <w:t xml:space="preserve"> the user can update their user profile image from mascots stored in firebase storage, which will also update within the leaderboard screen.</w:t>
+              <w:t>-Likewise the user can update their user profile image from mascots stored in firebase storage, which will also update within the leaderboard screen.</w:t>
             </w:r>
           </w:p>
           <w:p>
@@ -3687,14 +3624,16 @@
                 <w:szCs w:val="22"/>
               </w:rPr>
             </w:pPr>
-            <w:r>
-              <w:rPr>
-                <w:color w:val="000000"/>
-                <w:sz w:val="22"/>
-                <w:szCs w:val="22"/>
-              </w:rPr>
-              <w:t>COMPLETED</w:t>
-            </w:r>
+            <w:hyperlink r:id="rId7" w:history="1">
+              <w:r>
+                <w:rPr>
+                  <w:rStyle w:val="Hyperlink"/>
+                  <w:sz w:val="22"/>
+                  <w:szCs w:val="22"/>
+                </w:rPr>
+                <w:t>COMPLETED</w:t>
+              </w:r>
+            </w:hyperlink>
           </w:p>
         </w:tc>
         <w:tc>
@@ -4002,14 +3941,16 @@
                 <w:szCs w:val="22"/>
               </w:rPr>
             </w:pPr>
-            <w:r>
-              <w:rPr>
-                <w:color w:val="000000"/>
-                <w:sz w:val="22"/>
-                <w:szCs w:val="22"/>
-              </w:rPr>
-              <w:t>COMPLETED</w:t>
-            </w:r>
+            <w:hyperlink r:id="rId8" w:history="1">
+              <w:r>
+                <w:rPr>
+                  <w:rStyle w:val="Hyperlink"/>
+                  <w:sz w:val="22"/>
+                  <w:szCs w:val="22"/>
+                </w:rPr>
+                <w:t>COMPLETED</w:t>
+              </w:r>
+            </w:hyperlink>
           </w:p>
         </w:tc>
         <w:tc>
@@ -4283,14 +4224,16 @@
                 <w:szCs w:val="22"/>
               </w:rPr>
             </w:pPr>
-            <w:r>
-              <w:rPr>
-                <w:color w:val="000000"/>
-                <w:sz w:val="22"/>
-                <w:szCs w:val="22"/>
-              </w:rPr>
-              <w:t>COMPLETED</w:t>
-            </w:r>
+            <w:hyperlink r:id="rId9" w:history="1">
+              <w:r>
+                <w:rPr>
+                  <w:rStyle w:val="Hyperlink"/>
+                  <w:sz w:val="22"/>
+                  <w:szCs w:val="22"/>
+                </w:rPr>
+                <w:t>COMPLETED</w:t>
+              </w:r>
+            </w:hyperlink>
           </w:p>
         </w:tc>
         <w:tc>
@@ -4566,14 +4509,16 @@
                 <w:szCs w:val="22"/>
               </w:rPr>
             </w:pPr>
-            <w:r>
-              <w:rPr>
-                <w:color w:val="000000"/>
-                <w:sz w:val="22"/>
-                <w:szCs w:val="22"/>
-              </w:rPr>
-              <w:t>COMPLETED</w:t>
-            </w:r>
+            <w:hyperlink r:id="rId10" w:history="1">
+              <w:r>
+                <w:rPr>
+                  <w:rStyle w:val="Hyperlink"/>
+                  <w:sz w:val="22"/>
+                  <w:szCs w:val="22"/>
+                </w:rPr>
+                <w:t>COMPLETED</w:t>
+              </w:r>
+            </w:hyperlink>
           </w:p>
         </w:tc>
         <w:tc>
@@ -4824,7 +4769,6 @@
               <w:t>Develop logic for logging in milestones (</w:t>
             </w:r>
             <w:proofErr w:type="spellStart"/>
-            <w:proofErr w:type="gramStart"/>
             <w:r>
               <w:rPr>
                 <w:rFonts w:ascii="Calibri" w:eastAsia="Calibri" w:hAnsi="Calibri" w:cs="Calibri"/>
@@ -4835,7 +4779,6 @@
               <w:t>eg</w:t>
             </w:r>
             <w:proofErr w:type="spellEnd"/>
-            <w:proofErr w:type="gramEnd"/>
             <w:r>
               <w:rPr>
                 <w:rFonts w:ascii="Calibri" w:eastAsia="Calibri" w:hAnsi="Calibri" w:cs="Calibri"/>
@@ -5111,7 +5054,6 @@
               <w:t>Develop logic for completing task milestones (</w:t>
             </w:r>
             <w:proofErr w:type="spellStart"/>
-            <w:proofErr w:type="gramStart"/>
             <w:r>
               <w:rPr>
                 <w:rFonts w:ascii="Calibri" w:eastAsia="Calibri" w:hAnsi="Calibri" w:cs="Calibri"/>
@@ -5122,7 +5064,6 @@
               <w:t>eg</w:t>
             </w:r>
             <w:proofErr w:type="spellEnd"/>
-            <w:proofErr w:type="gramEnd"/>
             <w:r>
               <w:rPr>
                 <w:rFonts w:ascii="Calibri" w:eastAsia="Calibri" w:hAnsi="Calibri" w:cs="Calibri"/>
@@ -6400,6 +6341,73 @@
                 <w:szCs w:val="22"/>
               </w:rPr>
             </w:pPr>
+            <w:r>
+              <w:rPr>
+                <w:rFonts w:ascii="Calibri" w:eastAsia="Calibri" w:hAnsi="Calibri" w:cs="Calibri"/>
+                <w:color w:val="000000"/>
+                <w:sz w:val="22"/>
+                <w:szCs w:val="22"/>
+              </w:rPr>
+              <w:t>-App crashes with frame rate skip of .mp4 logo creation.</w:t>
+            </w:r>
+          </w:p>
+          <w:p>
+            <w:pPr>
+              <w:rPr>
+                <w:rFonts w:ascii="Calibri" w:eastAsia="Calibri" w:hAnsi="Calibri" w:cs="Calibri"/>
+                <w:color w:val="000000"/>
+                <w:sz w:val="22"/>
+                <w:szCs w:val="22"/>
+              </w:rPr>
+            </w:pPr>
+          </w:p>
+          <w:p>
+            <w:pPr>
+              <w:rPr>
+                <w:rFonts w:ascii="Calibri" w:eastAsia="Calibri" w:hAnsi="Calibri" w:cs="Calibri"/>
+                <w:color w:val="000000"/>
+                <w:sz w:val="22"/>
+                <w:szCs w:val="22"/>
+              </w:rPr>
+            </w:pPr>
+            <w:r>
+              <w:rPr>
+                <w:rFonts w:ascii="Calibri" w:eastAsia="Calibri" w:hAnsi="Calibri" w:cs="Calibri"/>
+                <w:color w:val="000000"/>
+                <w:sz w:val="22"/>
+                <w:szCs w:val="22"/>
+              </w:rPr>
+              <w:t>-Welcome message animation did not show on bootup post newly implemented logo animation.</w:t>
+            </w:r>
+          </w:p>
+          <w:p>
+            <w:pPr>
+              <w:rPr>
+                <w:rFonts w:ascii="Calibri" w:eastAsia="Calibri" w:hAnsi="Calibri" w:cs="Calibri"/>
+                <w:color w:val="000000"/>
+                <w:sz w:val="22"/>
+                <w:szCs w:val="22"/>
+              </w:rPr>
+            </w:pPr>
+          </w:p>
+          <w:p>
+            <w:pPr>
+              <w:rPr>
+                <w:rFonts w:ascii="Calibri" w:eastAsia="Calibri" w:hAnsi="Calibri" w:cs="Calibri"/>
+                <w:color w:val="000000"/>
+                <w:sz w:val="22"/>
+                <w:szCs w:val="22"/>
+              </w:rPr>
+            </w:pPr>
+            <w:r>
+              <w:rPr>
+                <w:rFonts w:ascii="Calibri" w:eastAsia="Calibri" w:hAnsi="Calibri" w:cs="Calibri"/>
+                <w:color w:val="000000"/>
+                <w:sz w:val="22"/>
+                <w:szCs w:val="22"/>
+              </w:rPr>
+              <w:t>-Issues found with unable to access firebase storage.</w:t>
+            </w:r>
           </w:p>
         </w:tc>
         <w:tc>
@@ -6425,14 +6433,16 @@
                 <w:szCs w:val="22"/>
               </w:rPr>
             </w:pPr>
-            <w:r>
-              <w:rPr>
-                <w:color w:val="000000"/>
-                <w:sz w:val="22"/>
-                <w:szCs w:val="22"/>
-              </w:rPr>
-              <w:t>NOT STARTED</w:t>
-            </w:r>
+            <w:hyperlink r:id="rId11" w:history="1">
+              <w:r>
+                <w:rPr>
+                  <w:rStyle w:val="Hyperlink"/>
+                  <w:sz w:val="22"/>
+                  <w:szCs w:val="22"/>
+                </w:rPr>
+                <w:t>COMPLETED</w:t>
+              </w:r>
+            </w:hyperlink>
           </w:p>
         </w:tc>
         <w:tc>
@@ -6526,6 +6536,15 @@
                 <w:szCs w:val="22"/>
               </w:rPr>
             </w:pPr>
+            <w:r>
+              <w:rPr>
+                <w:rFonts w:ascii="Calibri" w:eastAsia="Calibri" w:hAnsi="Calibri" w:cs="Calibri"/>
+                <w:color w:val="000000"/>
+                <w:sz w:val="22"/>
+                <w:szCs w:val="22"/>
+              </w:rPr>
+              <w:t>1</w:t>
+            </w:r>
           </w:p>
         </w:tc>
         <w:tc>
@@ -7400,6 +7419,93 @@
                 <w:szCs w:val="22"/>
               </w:rPr>
             </w:pPr>
+            <w:r>
+              <w:rPr>
+                <w:rFonts w:ascii="Calibri" w:eastAsia="Calibri" w:hAnsi="Calibri" w:cs="Calibri"/>
+                <w:color w:val="000000"/>
+                <w:sz w:val="22"/>
+                <w:szCs w:val="22"/>
+              </w:rPr>
+              <w:t xml:space="preserve">-App crash fixed by converting logo animation to a </w:t>
+            </w:r>
+            <w:proofErr w:type="spellStart"/>
+            <w:r>
+              <w:rPr>
+                <w:rFonts w:ascii="Calibri" w:eastAsia="Calibri" w:hAnsi="Calibri" w:cs="Calibri"/>
+                <w:color w:val="000000"/>
+                <w:sz w:val="22"/>
+                <w:szCs w:val="22"/>
+              </w:rPr>
+              <w:t>lottie.json</w:t>
+            </w:r>
+            <w:proofErr w:type="spellEnd"/>
+            <w:r>
+              <w:rPr>
+                <w:rFonts w:ascii="Calibri" w:eastAsia="Calibri" w:hAnsi="Calibri" w:cs="Calibri"/>
+                <w:color w:val="000000"/>
+                <w:sz w:val="22"/>
+                <w:szCs w:val="22"/>
+              </w:rPr>
+              <w:t xml:space="preserve"> file to reduce UI work</w:t>
+            </w:r>
+          </w:p>
+          <w:p>
+            <w:pPr>
+              <w:rPr>
+                <w:rFonts w:ascii="Calibri" w:eastAsia="Calibri" w:hAnsi="Calibri" w:cs="Calibri"/>
+                <w:color w:val="000000"/>
+                <w:sz w:val="22"/>
+                <w:szCs w:val="22"/>
+              </w:rPr>
+            </w:pPr>
+          </w:p>
+          <w:p>
+            <w:pPr>
+              <w:rPr>
+                <w:rFonts w:ascii="Calibri" w:eastAsia="Calibri" w:hAnsi="Calibri" w:cs="Calibri"/>
+                <w:color w:val="000000"/>
+                <w:sz w:val="22"/>
+                <w:szCs w:val="22"/>
+              </w:rPr>
+            </w:pPr>
+            <w:r>
+              <w:rPr>
+                <w:rFonts w:ascii="Calibri" w:eastAsia="Calibri" w:hAnsi="Calibri" w:cs="Calibri"/>
+                <w:color w:val="000000"/>
+                <w:sz w:val="22"/>
+                <w:szCs w:val="22"/>
+              </w:rPr>
+              <w:t>-Welcome message fixed as screenshot function clashed with the logo animation, a delay in app’s main method was the fix.</w:t>
+            </w:r>
+          </w:p>
+          <w:p>
+            <w:pPr>
+              <w:rPr>
+                <w:rFonts w:ascii="Calibri" w:eastAsia="Calibri" w:hAnsi="Calibri" w:cs="Calibri"/>
+                <w:color w:val="000000"/>
+                <w:sz w:val="22"/>
+                <w:szCs w:val="22"/>
+              </w:rPr>
+            </w:pPr>
+          </w:p>
+          <w:p>
+            <w:pPr>
+              <w:rPr>
+                <w:rFonts w:ascii="Calibri" w:eastAsia="Calibri" w:hAnsi="Calibri" w:cs="Calibri"/>
+                <w:color w:val="000000"/>
+                <w:sz w:val="22"/>
+                <w:szCs w:val="22"/>
+              </w:rPr>
+            </w:pPr>
+            <w:r>
+              <w:rPr>
+                <w:rFonts w:ascii="Calibri" w:eastAsia="Calibri" w:hAnsi="Calibri" w:cs="Calibri"/>
+                <w:color w:val="000000"/>
+                <w:sz w:val="22"/>
+                <w:szCs w:val="22"/>
+              </w:rPr>
+              <w:t>-Firebase issue fixed with permissions</w:t>
+            </w:r>
           </w:p>
         </w:tc>
         <w:tc>
@@ -7425,14 +7531,16 @@
                 <w:szCs w:val="22"/>
               </w:rPr>
             </w:pPr>
-            <w:r>
-              <w:rPr>
-                <w:color w:val="000000"/>
-                <w:sz w:val="22"/>
-                <w:szCs w:val="22"/>
-              </w:rPr>
-              <w:t>COMPLETED</w:t>
-            </w:r>
+            <w:hyperlink r:id="rId12" w:history="1">
+              <w:r>
+                <w:rPr>
+                  <w:rStyle w:val="Hyperlink"/>
+                  <w:sz w:val="22"/>
+                  <w:szCs w:val="22"/>
+                </w:rPr>
+                <w:t>COMPLETED</w:t>
+              </w:r>
+            </w:hyperlink>
           </w:p>
         </w:tc>
         <w:tc>
@@ -8575,6 +8683,118 @@
     </w:lvl>
   </w:abstractNum>
   <w:abstractNum w:abstractNumId="3" w15:restartNumberingAfterBreak="0">
+    <w:nsid w:val="396D41F6"/>
+    <w:multiLevelType w:val="hybridMultilevel"/>
+    <w:tmpl w:val="8CC847F0"/>
+    <w:lvl w:ilvl="0" w:tplc="50CAD666">
+      <w:numFmt w:val="bullet"/>
+      <w:lvlText w:val="-"/>
+      <w:lvlJc w:val="left"/>
+      <w:pPr>
+        <w:ind w:left="720" w:hanging="360"/>
+      </w:pPr>
+      <w:rPr>
+        <w:rFonts w:ascii="Calibri" w:eastAsia="Calibri" w:hAnsi="Calibri" w:cs="Calibri" w:hint="default"/>
+      </w:rPr>
+    </w:lvl>
+    <w:lvl w:ilvl="1" w:tplc="0C090003" w:tentative="1">
+      <w:start w:val="1"/>
+      <w:numFmt w:val="bullet"/>
+      <w:lvlText w:val="o"/>
+      <w:lvlJc w:val="left"/>
+      <w:pPr>
+        <w:ind w:left="1440" w:hanging="360"/>
+      </w:pPr>
+      <w:rPr>
+        <w:rFonts w:ascii="Courier New" w:hAnsi="Courier New" w:cs="Courier New" w:hint="default"/>
+      </w:rPr>
+    </w:lvl>
+    <w:lvl w:ilvl="2" w:tplc="0C090005" w:tentative="1">
+      <w:start w:val="1"/>
+      <w:numFmt w:val="bullet"/>
+      <w:lvlText w:val=""/>
+      <w:lvlJc w:val="left"/>
+      <w:pPr>
+        <w:ind w:left="2160" w:hanging="360"/>
+      </w:pPr>
+      <w:rPr>
+        <w:rFonts w:ascii="Wingdings" w:hAnsi="Wingdings" w:hint="default"/>
+      </w:rPr>
+    </w:lvl>
+    <w:lvl w:ilvl="3" w:tplc="0C090001" w:tentative="1">
+      <w:start w:val="1"/>
+      <w:numFmt w:val="bullet"/>
+      <w:lvlText w:val=""/>
+      <w:lvlJc w:val="left"/>
+      <w:pPr>
+        <w:ind w:left="2880" w:hanging="360"/>
+      </w:pPr>
+      <w:rPr>
+        <w:rFonts w:ascii="Symbol" w:hAnsi="Symbol" w:hint="default"/>
+      </w:rPr>
+    </w:lvl>
+    <w:lvl w:ilvl="4" w:tplc="0C090003" w:tentative="1">
+      <w:start w:val="1"/>
+      <w:numFmt w:val="bullet"/>
+      <w:lvlText w:val="o"/>
+      <w:lvlJc w:val="left"/>
+      <w:pPr>
+        <w:ind w:left="3600" w:hanging="360"/>
+      </w:pPr>
+      <w:rPr>
+        <w:rFonts w:ascii="Courier New" w:hAnsi="Courier New" w:cs="Courier New" w:hint="default"/>
+      </w:rPr>
+    </w:lvl>
+    <w:lvl w:ilvl="5" w:tplc="0C090005" w:tentative="1">
+      <w:start w:val="1"/>
+      <w:numFmt w:val="bullet"/>
+      <w:lvlText w:val=""/>
+      <w:lvlJc w:val="left"/>
+      <w:pPr>
+        <w:ind w:left="4320" w:hanging="360"/>
+      </w:pPr>
+      <w:rPr>
+        <w:rFonts w:ascii="Wingdings" w:hAnsi="Wingdings" w:hint="default"/>
+      </w:rPr>
+    </w:lvl>
+    <w:lvl w:ilvl="6" w:tplc="0C090001" w:tentative="1">
+      <w:start w:val="1"/>
+      <w:numFmt w:val="bullet"/>
+      <w:lvlText w:val=""/>
+      <w:lvlJc w:val="left"/>
+      <w:pPr>
+        <w:ind w:left="5040" w:hanging="360"/>
+      </w:pPr>
+      <w:rPr>
+        <w:rFonts w:ascii="Symbol" w:hAnsi="Symbol" w:hint="default"/>
+      </w:rPr>
+    </w:lvl>
+    <w:lvl w:ilvl="7" w:tplc="0C090003" w:tentative="1">
+      <w:start w:val="1"/>
+      <w:numFmt w:val="bullet"/>
+      <w:lvlText w:val="o"/>
+      <w:lvlJc w:val="left"/>
+      <w:pPr>
+        <w:ind w:left="5760" w:hanging="360"/>
+      </w:pPr>
+      <w:rPr>
+        <w:rFonts w:ascii="Courier New" w:hAnsi="Courier New" w:cs="Courier New" w:hint="default"/>
+      </w:rPr>
+    </w:lvl>
+    <w:lvl w:ilvl="8" w:tplc="0C090005" w:tentative="1">
+      <w:start w:val="1"/>
+      <w:numFmt w:val="bullet"/>
+      <w:lvlText w:val=""/>
+      <w:lvlJc w:val="left"/>
+      <w:pPr>
+        <w:ind w:left="6480" w:hanging="360"/>
+      </w:pPr>
+      <w:rPr>
+        <w:rFonts w:ascii="Wingdings" w:hAnsi="Wingdings" w:hint="default"/>
+      </w:rPr>
+    </w:lvl>
+  </w:abstractNum>
+  <w:abstractNum w:abstractNumId="4" w15:restartNumberingAfterBreak="0">
     <w:nsid w:val="4D3244A2"/>
     <w:multiLevelType w:val="multilevel"/>
     <w:tmpl w:val="78E44BF2"/>
@@ -8660,7 +8880,7 @@
       </w:pPr>
     </w:lvl>
   </w:abstractNum>
-  <w:abstractNum w:abstractNumId="4" w15:restartNumberingAfterBreak="0">
+  <w:abstractNum w:abstractNumId="5" w15:restartNumberingAfterBreak="0">
     <w:nsid w:val="6E4C188C"/>
     <w:multiLevelType w:val="hybridMultilevel"/>
     <w:tmpl w:val="BCE63EB4"/>
@@ -8774,7 +8994,7 @@
     </w:lvl>
   </w:abstractNum>
   <w:num w:numId="1" w16cid:durableId="659385968">
-    <w:abstractNumId w:val="3"/>
+    <w:abstractNumId w:val="4"/>
   </w:num>
   <w:num w:numId="2" w16cid:durableId="339552309">
     <w:abstractNumId w:val="1"/>
@@ -8786,7 +9006,10 @@
     <w:abstractNumId w:val="0"/>
   </w:num>
   <w:num w:numId="5" w16cid:durableId="1935438090">
-    <w:abstractNumId w:val="4"/>
+    <w:abstractNumId w:val="5"/>
+  </w:num>
+  <w:num w:numId="6" w16cid:durableId="659816555">
+    <w:abstractNumId w:val="3"/>
   </w:num>
 </w:numbering>
 </file>
@@ -9461,6 +9684,29 @@
     <w:uiPriority w:val="99"/>
     <w:rsid w:val="002D14C6"/>
   </w:style>
+  <w:style w:type="character" w:styleId="Hyperlink">
+    <w:name w:val="Hyperlink"/>
+    <w:basedOn w:val="DefaultParagraphFont"/>
+    <w:uiPriority w:val="99"/>
+    <w:unhideWhenUsed/>
+    <w:rsid w:val="00B04EEC"/>
+    <w:rPr>
+      <w:color w:val="0000FF" w:themeColor="hyperlink"/>
+      <w:u w:val="single"/>
+    </w:rPr>
+  </w:style>
+  <w:style w:type="character" w:styleId="UnresolvedMention">
+    <w:name w:val="Unresolved Mention"/>
+    <w:basedOn w:val="DefaultParagraphFont"/>
+    <w:uiPriority w:val="99"/>
+    <w:semiHidden/>
+    <w:unhideWhenUsed/>
+    <w:rsid w:val="00B04EEC"/>
+    <w:rPr>
+      <w:color w:val="605E5C"/>
+      <w:shd w:val="clear" w:color="auto" w:fill="E1DFDD"/>
+    </w:rPr>
+  </w:style>
 </w:styles>
 </file>
 

</xml_diff>

<commit_message>
Added work item status
</commit_message>
<xml_diff>
--- a/Iteration C-4/IterationPlan_C4.docx
+++ b/Iteration C-4/IterationPlan_C4.docx
@@ -1478,7 +1478,23 @@
           <w:sz w:val="22"/>
           <w:szCs w:val="22"/>
         </w:rPr>
-        <w:t>This is now complete.</w:t>
+        <w:t>This is now complete</w:t>
+      </w:r>
+      <w:r>
+        <w:rPr>
+          <w:color w:val="000000"/>
+          <w:sz w:val="22"/>
+          <w:szCs w:val="22"/>
+        </w:rPr>
+        <w:t>d</w:t>
+      </w:r>
+      <w:r>
+        <w:rPr>
+          <w:color w:val="000000"/>
+          <w:sz w:val="22"/>
+          <w:szCs w:val="22"/>
+        </w:rPr>
+        <w:t>.</w:t>
       </w:r>
     </w:p>
     <w:p>
@@ -3068,6 +3084,34 @@
               <w:t xml:space="preserve">Layout and readability </w:t>
             </w:r>
           </w:p>
+          <w:p>
+            <w:pPr>
+              <w:rPr>
+                <w:rFonts w:ascii="Arial" w:eastAsia="Arial" w:hAnsi="Arial" w:cs="Arial"/>
+                <w:color w:val="00B050"/>
+                <w:sz w:val="22"/>
+                <w:szCs w:val="22"/>
+              </w:rPr>
+            </w:pPr>
+            <w:r>
+              <w:rPr>
+                <w:rFonts w:ascii="Arial" w:eastAsia="Arial" w:hAnsi="Arial" w:cs="Arial"/>
+                <w:color w:val="00B050"/>
+                <w:sz w:val="22"/>
+                <w:szCs w:val="22"/>
+              </w:rPr>
+              <w:t>The card now has improved readability</w:t>
+            </w:r>
+            <w:r>
+              <w:rPr>
+                <w:rFonts w:ascii="Arial" w:eastAsia="Arial" w:hAnsi="Arial" w:cs="Arial"/>
+                <w:color w:val="00B050"/>
+                <w:sz w:val="22"/>
+                <w:szCs w:val="22"/>
+              </w:rPr>
+              <w:t xml:space="preserve"> with correct numerical values.</w:t>
+            </w:r>
+          </w:p>
         </w:tc>
         <w:tc>
           <w:tcPr>
@@ -3671,18 +3715,8 @@
                 <w:sz w:val="22"/>
                 <w:szCs w:val="22"/>
               </w:rPr>
-              <w:t xml:space="preserve"> the user can update their user profile image from mascots stored in firebase storage, which will also update within the leaderboard screen.</w:t>
-            </w:r>
-          </w:p>
-          <w:p>
-            <w:pPr>
-              <w:rPr>
-                <w:rFonts w:ascii="Calibri" w:eastAsia="Calibri" w:hAnsi="Calibri" w:cs="Calibri"/>
-                <w:color w:val="000000"/>
-                <w:sz w:val="22"/>
-                <w:szCs w:val="22"/>
-              </w:rPr>
-            </w:pPr>
+              <w:t xml:space="preserve"> the user can update their user profile image from mascots stored in firebase storage, which </w:t>
+            </w:r>
             <w:r>
               <w:rPr>
                 <w:rFonts w:ascii="Calibri" w:eastAsia="Calibri" w:hAnsi="Calibri" w:cs="Calibri"/>
@@ -3691,6 +3725,25 @@
                 <w:szCs w:val="22"/>
               </w:rPr>
               <w:lastRenderedPageBreak/>
+              <w:t>will also update within the leaderboard screen.</w:t>
+            </w:r>
+          </w:p>
+          <w:p>
+            <w:pPr>
+              <w:rPr>
+                <w:rFonts w:ascii="Calibri" w:eastAsia="Calibri" w:hAnsi="Calibri" w:cs="Calibri"/>
+                <w:color w:val="000000"/>
+                <w:sz w:val="22"/>
+                <w:szCs w:val="22"/>
+              </w:rPr>
+            </w:pPr>
+            <w:r>
+              <w:rPr>
+                <w:rFonts w:ascii="Calibri" w:eastAsia="Calibri" w:hAnsi="Calibri" w:cs="Calibri"/>
+                <w:color w:val="000000"/>
+                <w:sz w:val="22"/>
+                <w:szCs w:val="22"/>
+              </w:rPr>
               <w:t>- The user can update their country of origin also viewed on the leaderboard.</w:t>
             </w:r>
           </w:p>
@@ -5509,7 +5562,17 @@
                 <w:sz w:val="22"/>
                 <w:szCs w:val="22"/>
               </w:rPr>
-              <w:t xml:space="preserve"> because user details show on rewards screen.</w:t>
+              <w:t xml:space="preserve"> because user </w:t>
+            </w:r>
+            <w:r>
+              <w:rPr>
+                <w:rFonts w:ascii="Arial" w:eastAsia="Arial" w:hAnsi="Arial" w:cs="Arial"/>
+                <w:color w:val="00B050"/>
+                <w:sz w:val="22"/>
+                <w:szCs w:val="22"/>
+              </w:rPr>
+              <w:lastRenderedPageBreak/>
+              <w:t>details show on rewards screen.</w:t>
             </w:r>
           </w:p>
         </w:tc>
@@ -5545,6 +5608,7 @@
                 <w:sz w:val="22"/>
                 <w:szCs w:val="22"/>
               </w:rPr>
+              <w:lastRenderedPageBreak/>
               <w:t>NOT STARTED</w:t>
             </w:r>
           </w:p>
@@ -5714,7 +5778,6 @@
                 <w:sz w:val="22"/>
                 <w:szCs w:val="22"/>
               </w:rPr>
-              <w:lastRenderedPageBreak/>
               <w:t>4.0</w:t>
             </w:r>
           </w:p>
@@ -6051,14 +6114,16 @@
                 <w:szCs w:val="22"/>
               </w:rPr>
             </w:pPr>
-            <w:r>
-              <w:rPr>
-                <w:color w:val="000000"/>
-                <w:sz w:val="22"/>
-                <w:szCs w:val="22"/>
-              </w:rPr>
-              <w:t>NOT STARTED</w:t>
-            </w:r>
+            <w:hyperlink r:id="rId12" w:history="1">
+              <w:r>
+                <w:rPr>
+                  <w:rStyle w:val="Hyperlink"/>
+                  <w:sz w:val="22"/>
+                  <w:szCs w:val="22"/>
+                </w:rPr>
+                <w:t>Completed</w:t>
+              </w:r>
+            </w:hyperlink>
           </w:p>
         </w:tc>
         <w:tc>
@@ -6152,6 +6217,15 @@
                 <w:szCs w:val="22"/>
               </w:rPr>
             </w:pPr>
+            <w:r>
+              <w:rPr>
+                <w:rFonts w:ascii="Calibri" w:eastAsia="Calibri" w:hAnsi="Calibri" w:cs="Calibri"/>
+                <w:color w:val="000000"/>
+                <w:sz w:val="22"/>
+                <w:szCs w:val="22"/>
+              </w:rPr>
+              <w:t>2</w:t>
+            </w:r>
           </w:p>
         </w:tc>
         <w:tc>
@@ -6618,7 +6692,7 @@
                 <w:szCs w:val="22"/>
               </w:rPr>
             </w:pPr>
-            <w:hyperlink r:id="rId12" w:history="1">
+            <w:hyperlink r:id="rId13" w:history="1">
               <w:r>
                 <w:rPr>
                   <w:rStyle w:val="Hyperlink"/>
@@ -7097,13 +7171,69 @@
           </w:tcPr>
           <w:p>
             <w:pPr>
-              <w:rPr>
-                <w:rFonts w:ascii="Calibri" w:eastAsia="Calibri" w:hAnsi="Calibri" w:cs="Calibri"/>
-                <w:color w:val="000000"/>
-                <w:sz w:val="22"/>
-                <w:szCs w:val="22"/>
-              </w:rPr>
-            </w:pPr>
+              <w:pStyle w:val="ListParagraph"/>
+              <w:numPr>
+                <w:ilvl w:val="0"/>
+                <w:numId w:val="7"/>
+              </w:numPr>
+              <w:rPr>
+                <w:rFonts w:ascii="Calibri" w:eastAsia="Calibri" w:hAnsi="Calibri" w:cs="Calibri"/>
+                <w:color w:val="000000" w:themeColor="text1"/>
+                <w:sz w:val="22"/>
+                <w:szCs w:val="22"/>
+              </w:rPr>
+            </w:pPr>
+            <w:r>
+              <w:rPr>
+                <w:rFonts w:ascii="Calibri" w:eastAsia="Calibri" w:hAnsi="Calibri" w:cs="Calibri"/>
+                <w:color w:val="000000" w:themeColor="text1"/>
+                <w:sz w:val="22"/>
+                <w:szCs w:val="22"/>
+              </w:rPr>
+              <w:t>demo video in help page does not load and throws an error message if the internet connection is poor.</w:t>
+            </w:r>
+          </w:p>
+          <w:p>
+            <w:pPr>
+              <w:pStyle w:val="ListParagraph"/>
+              <w:numPr>
+                <w:ilvl w:val="0"/>
+                <w:numId w:val="7"/>
+              </w:numPr>
+              <w:rPr>
+                <w:rFonts w:ascii="Calibri" w:eastAsia="Calibri" w:hAnsi="Calibri" w:cs="Calibri"/>
+                <w:color w:val="000000" w:themeColor="text1"/>
+                <w:sz w:val="22"/>
+                <w:szCs w:val="22"/>
+              </w:rPr>
+            </w:pPr>
+            <w:r>
+              <w:rPr>
+                <w:rFonts w:ascii="Calibri" w:eastAsia="Calibri" w:hAnsi="Calibri" w:cs="Calibri"/>
+                <w:color w:val="000000" w:themeColor="text1"/>
+                <w:sz w:val="22"/>
+                <w:szCs w:val="22"/>
+              </w:rPr>
+              <w:t xml:space="preserve">With the rewards card, </w:t>
+            </w:r>
+            <w:r>
+              <w:rPr>
+                <w:rFonts w:ascii="Calibri" w:eastAsia="Calibri" w:hAnsi="Calibri" w:cs="Calibri"/>
+                <w:color w:val="000000" w:themeColor="text1"/>
+                <w:sz w:val="22"/>
+                <w:szCs w:val="22"/>
+              </w:rPr>
+              <w:t xml:space="preserve">the logics previously did not consider the plural and singular contexts. </w:t>
+            </w:r>
+            <w:r>
+              <w:rPr>
+                <w:rFonts w:ascii="Calibri" w:eastAsia="Calibri" w:hAnsi="Calibri" w:cs="Calibri"/>
+                <w:color w:val="00B050"/>
+                <w:sz w:val="22"/>
+                <w:szCs w:val="22"/>
+              </w:rPr>
+              <w:t>This was addressed using if/else statement.</w:t>
+            </w:r>
           </w:p>
         </w:tc>
         <w:tc>
@@ -7135,7 +7265,7 @@
                 <w:sz w:val="22"/>
                 <w:szCs w:val="22"/>
               </w:rPr>
-              <w:t>NOT STARTED</w:t>
+              <w:t>Completed</w:t>
             </w:r>
           </w:p>
         </w:tc>
@@ -7293,6 +7423,7 @@
                 <w:sz w:val="22"/>
                 <w:szCs w:val="22"/>
               </w:rPr>
+              <w:lastRenderedPageBreak/>
               <w:t>5.2</w:t>
             </w:r>
           </w:p>
@@ -7716,7 +7847,7 @@
                 <w:szCs w:val="22"/>
               </w:rPr>
             </w:pPr>
-            <w:hyperlink r:id="rId13" w:history="1">
+            <w:hyperlink r:id="rId14" w:history="1">
               <w:r>
                 <w:rPr>
                   <w:rStyle w:val="Hyperlink"/>
@@ -9178,6 +9309,119 @@
       </w:rPr>
     </w:lvl>
   </w:abstractNum>
+  <w:abstractNum w:abstractNumId="6" w15:restartNumberingAfterBreak="0">
+    <w:nsid w:val="750B6D8D"/>
+    <w:multiLevelType w:val="hybridMultilevel"/>
+    <w:tmpl w:val="15745022"/>
+    <w:lvl w:ilvl="0" w:tplc="08090001">
+      <w:start w:val="1"/>
+      <w:numFmt w:val="bullet"/>
+      <w:lvlText w:val=""/>
+      <w:lvlJc w:val="left"/>
+      <w:pPr>
+        <w:ind w:left="720" w:hanging="360"/>
+      </w:pPr>
+      <w:rPr>
+        <w:rFonts w:ascii="Symbol" w:hAnsi="Symbol" w:hint="default"/>
+      </w:rPr>
+    </w:lvl>
+    <w:lvl w:ilvl="1" w:tplc="08090003" w:tentative="1">
+      <w:start w:val="1"/>
+      <w:numFmt w:val="bullet"/>
+      <w:lvlText w:val="o"/>
+      <w:lvlJc w:val="left"/>
+      <w:pPr>
+        <w:ind w:left="1440" w:hanging="360"/>
+      </w:pPr>
+      <w:rPr>
+        <w:rFonts w:ascii="Courier New" w:hAnsi="Courier New" w:cs="Courier New" w:hint="default"/>
+      </w:rPr>
+    </w:lvl>
+    <w:lvl w:ilvl="2" w:tplc="08090005" w:tentative="1">
+      <w:start w:val="1"/>
+      <w:numFmt w:val="bullet"/>
+      <w:lvlText w:val=""/>
+      <w:lvlJc w:val="left"/>
+      <w:pPr>
+        <w:ind w:left="2160" w:hanging="360"/>
+      </w:pPr>
+      <w:rPr>
+        <w:rFonts w:ascii="Wingdings" w:hAnsi="Wingdings" w:hint="default"/>
+      </w:rPr>
+    </w:lvl>
+    <w:lvl w:ilvl="3" w:tplc="08090001" w:tentative="1">
+      <w:start w:val="1"/>
+      <w:numFmt w:val="bullet"/>
+      <w:lvlText w:val=""/>
+      <w:lvlJc w:val="left"/>
+      <w:pPr>
+        <w:ind w:left="2880" w:hanging="360"/>
+      </w:pPr>
+      <w:rPr>
+        <w:rFonts w:ascii="Symbol" w:hAnsi="Symbol" w:hint="default"/>
+      </w:rPr>
+    </w:lvl>
+    <w:lvl w:ilvl="4" w:tplc="08090003" w:tentative="1">
+      <w:start w:val="1"/>
+      <w:numFmt w:val="bullet"/>
+      <w:lvlText w:val="o"/>
+      <w:lvlJc w:val="left"/>
+      <w:pPr>
+        <w:ind w:left="3600" w:hanging="360"/>
+      </w:pPr>
+      <w:rPr>
+        <w:rFonts w:ascii="Courier New" w:hAnsi="Courier New" w:cs="Courier New" w:hint="default"/>
+      </w:rPr>
+    </w:lvl>
+    <w:lvl w:ilvl="5" w:tplc="08090005" w:tentative="1">
+      <w:start w:val="1"/>
+      <w:numFmt w:val="bullet"/>
+      <w:lvlText w:val=""/>
+      <w:lvlJc w:val="left"/>
+      <w:pPr>
+        <w:ind w:left="4320" w:hanging="360"/>
+      </w:pPr>
+      <w:rPr>
+        <w:rFonts w:ascii="Wingdings" w:hAnsi="Wingdings" w:hint="default"/>
+      </w:rPr>
+    </w:lvl>
+    <w:lvl w:ilvl="6" w:tplc="08090001" w:tentative="1">
+      <w:start w:val="1"/>
+      <w:numFmt w:val="bullet"/>
+      <w:lvlText w:val=""/>
+      <w:lvlJc w:val="left"/>
+      <w:pPr>
+        <w:ind w:left="5040" w:hanging="360"/>
+      </w:pPr>
+      <w:rPr>
+        <w:rFonts w:ascii="Symbol" w:hAnsi="Symbol" w:hint="default"/>
+      </w:rPr>
+    </w:lvl>
+    <w:lvl w:ilvl="7" w:tplc="08090003" w:tentative="1">
+      <w:start w:val="1"/>
+      <w:numFmt w:val="bullet"/>
+      <w:lvlText w:val="o"/>
+      <w:lvlJc w:val="left"/>
+      <w:pPr>
+        <w:ind w:left="5760" w:hanging="360"/>
+      </w:pPr>
+      <w:rPr>
+        <w:rFonts w:ascii="Courier New" w:hAnsi="Courier New" w:cs="Courier New" w:hint="default"/>
+      </w:rPr>
+    </w:lvl>
+    <w:lvl w:ilvl="8" w:tplc="08090005" w:tentative="1">
+      <w:start w:val="1"/>
+      <w:numFmt w:val="bullet"/>
+      <w:lvlText w:val=""/>
+      <w:lvlJc w:val="left"/>
+      <w:pPr>
+        <w:ind w:left="6480" w:hanging="360"/>
+      </w:pPr>
+      <w:rPr>
+        <w:rFonts w:ascii="Wingdings" w:hAnsi="Wingdings" w:hint="default"/>
+      </w:rPr>
+    </w:lvl>
+  </w:abstractNum>
   <w:num w:numId="1" w16cid:durableId="659385968">
     <w:abstractNumId w:val="4"/>
   </w:num>
@@ -9195,6 +9439,9 @@
   </w:num>
   <w:num w:numId="6" w16cid:durableId="659816555">
     <w:abstractNumId w:val="3"/>
+  </w:num>
+  <w:num w:numId="7" w16cid:durableId="1580215835">
+    <w:abstractNumId w:val="6"/>
   </w:num>
 </w:numbering>
 </file>
@@ -9892,6 +10139,18 @@
       <w:shd w:val="clear" w:color="auto" w:fill="E1DFDD"/>
     </w:rPr>
   </w:style>
+  <w:style w:type="character" w:styleId="FollowedHyperlink">
+    <w:name w:val="FollowedHyperlink"/>
+    <w:basedOn w:val="DefaultParagraphFont"/>
+    <w:uiPriority w:val="99"/>
+    <w:semiHidden/>
+    <w:unhideWhenUsed/>
+    <w:rsid w:val="00EE10A5"/>
+    <w:rPr>
+      <w:color w:val="800080" w:themeColor="followedHyperlink"/>
+      <w:u w:val="single"/>
+    </w:rPr>
+  </w:style>
 </w:styles>
 </file>
 

</xml_diff>

<commit_message>
Matt: Updated Iteration Plan
</commit_message>
<xml_diff>
--- a/Iteration C-4/IterationPlan_C4.docx
+++ b/Iteration C-4/IterationPlan_C4.docx
@@ -2261,16 +2261,7 @@
                 <w:sz w:val="22"/>
                 <w:szCs w:val="22"/>
               </w:rPr>
-              <w:t xml:space="preserve"> </w:t>
-            </w:r>
-            <w:r>
-              <w:rPr>
-                <w:rFonts w:ascii="Arial" w:eastAsia="Arial" w:hAnsi="Arial" w:cs="Arial"/>
-                <w:color w:val="00B050"/>
-                <w:sz w:val="22"/>
-                <w:szCs w:val="22"/>
-              </w:rPr>
-              <w:t>because user details show on rewards screen.</w:t>
+              <w:t xml:space="preserve"> because user details show on rewards screen.</w:t>
             </w:r>
           </w:p>
         </w:tc>
@@ -3384,6 +3375,46 @@
           <w:p>
             <w:pPr>
               <w:rPr>
+                <w:rFonts w:ascii="Calibri" w:eastAsia="Calibri" w:hAnsi="Calibri" w:cs="Calibri"/>
+                <w:color w:val="000000"/>
+                <w:sz w:val="22"/>
+                <w:szCs w:val="22"/>
+              </w:rPr>
+            </w:pPr>
+            <w:r>
+              <w:rPr>
+                <w:rFonts w:ascii="Calibri" w:eastAsia="Calibri" w:hAnsi="Calibri" w:cs="Calibri"/>
+                <w:color w:val="000000"/>
+                <w:sz w:val="22"/>
+                <w:szCs w:val="22"/>
+              </w:rPr>
+              <w:t xml:space="preserve">Developed logic for giving the logging in </w:t>
+            </w:r>
+            <w:proofErr w:type="gramStart"/>
+            <w:r>
+              <w:rPr>
+                <w:rFonts w:ascii="Calibri" w:eastAsia="Calibri" w:hAnsi="Calibri" w:cs="Calibri"/>
+                <w:color w:val="000000"/>
+                <w:sz w:val="22"/>
+                <w:szCs w:val="22"/>
+              </w:rPr>
+              <w:t>reward</w:t>
+            </w:r>
+            <w:proofErr w:type="gramEnd"/>
+          </w:p>
+          <w:p>
+            <w:pPr>
+              <w:rPr>
+                <w:rFonts w:ascii="Calibri" w:eastAsia="Calibri" w:hAnsi="Calibri" w:cs="Calibri"/>
+                <w:color w:val="000000"/>
+                <w:sz w:val="22"/>
+                <w:szCs w:val="22"/>
+              </w:rPr>
+            </w:pPr>
+          </w:p>
+          <w:p>
+            <w:pPr>
+              <w:rPr>
                 <w:rFonts w:ascii="Arial" w:eastAsia="Arial" w:hAnsi="Arial" w:cs="Arial"/>
                 <w:sz w:val="22"/>
                 <w:szCs w:val="22"/>
@@ -3392,11 +3423,11 @@
             <w:r>
               <w:rPr>
                 <w:rFonts w:ascii="Calibri" w:eastAsia="Calibri" w:hAnsi="Calibri" w:cs="Calibri"/>
-                <w:color w:val="000000"/>
-                <w:sz w:val="22"/>
-                <w:szCs w:val="22"/>
-              </w:rPr>
-              <w:t>Developed logic for giving the logging in reward</w:t>
+                <w:color w:val="00B050"/>
+                <w:sz w:val="22"/>
+                <w:szCs w:val="22"/>
+              </w:rPr>
+              <w:t>Refer to 2.1</w:t>
             </w:r>
           </w:p>
         </w:tc>
@@ -3430,7 +3461,7 @@
                 <w:sz w:val="22"/>
                 <w:szCs w:val="22"/>
               </w:rPr>
-              <w:t>NOT STARTED</w:t>
+              <w:t>IN PROGRESS</w:t>
             </w:r>
           </w:p>
         </w:tc>
@@ -3715,7 +3746,7 @@
                 <w:sz w:val="22"/>
                 <w:szCs w:val="22"/>
               </w:rPr>
-              <w:t xml:space="preserve"> the user can update their user profile image from mascots stored in firebase storage, which </w:t>
+              <w:t xml:space="preserve"> the user can update their user profile image from </w:t>
             </w:r>
             <w:r>
               <w:rPr>
@@ -3725,7 +3756,7 @@
                 <w:szCs w:val="22"/>
               </w:rPr>
               <w:lastRenderedPageBreak/>
-              <w:t>will also update within the leaderboard screen.</w:t>
+              <w:t>mascots stored in firebase storage, which will also update within the leaderboard screen.</w:t>
             </w:r>
           </w:p>
           <w:p>
@@ -3798,23 +3829,7 @@
                   <w:sz w:val="22"/>
                   <w:szCs w:val="22"/>
                 </w:rPr>
-                <w:t>CO</w:t>
-              </w:r>
-              <w:r>
-                <w:rPr>
-                  <w:rStyle w:val="Hyperlink"/>
-                  <w:sz w:val="22"/>
-                  <w:szCs w:val="22"/>
-                </w:rPr>
-                <w:t>M</w:t>
-              </w:r>
-              <w:r>
-                <w:rPr>
-                  <w:rStyle w:val="Hyperlink"/>
-                  <w:sz w:val="22"/>
-                  <w:szCs w:val="22"/>
-                </w:rPr>
-                <w:t>PLETED</w:t>
+                <w:t>COMPLETED</w:t>
               </w:r>
             </w:hyperlink>
           </w:p>
@@ -4312,6 +4327,15 @@
               </w:rPr>
               <w:t>1.1</w:t>
             </w:r>
+            <w:r>
+              <w:rPr>
+                <w:rFonts w:ascii="Arial" w:eastAsia="Arial" w:hAnsi="Arial" w:cs="Arial"/>
+                <w:color w:val="000000"/>
+                <w:sz w:val="22"/>
+                <w:szCs w:val="22"/>
+              </w:rPr>
+              <w:t>A</w:t>
+            </w:r>
           </w:p>
         </w:tc>
         <w:tc>
@@ -4974,6 +4998,55 @@
               <w:t xml:space="preserve"> logged in 3 days in a row)</w:t>
             </w:r>
           </w:p>
+          <w:p>
+            <w:pPr>
+              <w:rPr>
+                <w:rFonts w:ascii="Calibri" w:eastAsia="Calibri" w:hAnsi="Calibri" w:cs="Calibri"/>
+                <w:color w:val="000000"/>
+                <w:sz w:val="22"/>
+                <w:szCs w:val="22"/>
+              </w:rPr>
+            </w:pPr>
+          </w:p>
+          <w:p>
+            <w:pPr>
+              <w:rPr>
+                <w:rFonts w:ascii="Calibri" w:eastAsia="Calibri" w:hAnsi="Calibri" w:cs="Calibri"/>
+                <w:color w:val="00B050"/>
+                <w:sz w:val="22"/>
+                <w:szCs w:val="22"/>
+              </w:rPr>
+            </w:pPr>
+            <w:r>
+              <w:rPr>
+                <w:rFonts w:ascii="Calibri" w:eastAsia="Calibri" w:hAnsi="Calibri" w:cs="Calibri"/>
+                <w:color w:val="00B050"/>
+                <w:sz w:val="22"/>
+                <w:szCs w:val="22"/>
+              </w:rPr>
+              <w:t xml:space="preserve">At the beginning of Iteration, Corie took over the Logging </w:t>
+            </w:r>
+            <w:proofErr w:type="gramStart"/>
+            <w:r>
+              <w:rPr>
+                <w:rFonts w:ascii="Calibri" w:eastAsia="Calibri" w:hAnsi="Calibri" w:cs="Calibri"/>
+                <w:color w:val="00B050"/>
+                <w:sz w:val="22"/>
+                <w:szCs w:val="22"/>
+              </w:rPr>
+              <w:t>In</w:t>
+            </w:r>
+            <w:proofErr w:type="gramEnd"/>
+            <w:r>
+              <w:rPr>
+                <w:rFonts w:ascii="Calibri" w:eastAsia="Calibri" w:hAnsi="Calibri" w:cs="Calibri"/>
+                <w:color w:val="00B050"/>
+                <w:sz w:val="22"/>
+                <w:szCs w:val="22"/>
+              </w:rPr>
+              <w:t xml:space="preserve"> Reward Logic. Monday 28/8, was told it was almost finished and to look for issues with the rest of the app. </w:t>
+            </w:r>
+          </w:p>
         </w:tc>
         <w:tc>
           <w:tcPr>
@@ -5005,7 +5078,7 @@
                 <w:sz w:val="22"/>
                 <w:szCs w:val="22"/>
               </w:rPr>
-              <w:t>NOT STARTED</w:t>
+              <w:t>IN PROGRESS</w:t>
             </w:r>
           </w:p>
         </w:tc>
@@ -5261,6 +5334,35 @@
               <w:t xml:space="preserve"> complete 10 tasks in a week)</w:t>
             </w:r>
           </w:p>
+          <w:p>
+            <w:pPr>
+              <w:rPr>
+                <w:rFonts w:ascii="Calibri" w:eastAsia="Calibri" w:hAnsi="Calibri" w:cs="Calibri"/>
+                <w:color w:val="000000"/>
+                <w:sz w:val="22"/>
+                <w:szCs w:val="22"/>
+              </w:rPr>
+            </w:pPr>
+          </w:p>
+          <w:p>
+            <w:pPr>
+              <w:rPr>
+                <w:rFonts w:ascii="Calibri" w:eastAsia="Calibri" w:hAnsi="Calibri" w:cs="Calibri"/>
+                <w:color w:val="000000"/>
+                <w:sz w:val="22"/>
+                <w:szCs w:val="22"/>
+              </w:rPr>
+            </w:pPr>
+            <w:r>
+              <w:rPr>
+                <w:rFonts w:ascii="Calibri" w:eastAsia="Calibri" w:hAnsi="Calibri" w:cs="Calibri"/>
+                <w:color w:val="00B050"/>
+                <w:sz w:val="22"/>
+                <w:szCs w:val="22"/>
+              </w:rPr>
+              <w:t>Same as 2.1</w:t>
+            </w:r>
+          </w:p>
         </w:tc>
         <w:tc>
           <w:tcPr>
@@ -5292,7 +5394,7 @@
                 <w:sz w:val="22"/>
                 <w:szCs w:val="22"/>
               </w:rPr>
-              <w:t>NOT STARTED</w:t>
+              <w:t>IN PROGRESS</w:t>
             </w:r>
           </w:p>
         </w:tc>
@@ -5454,6 +5556,7 @@
                 <w:sz w:val="22"/>
                 <w:szCs w:val="22"/>
               </w:rPr>
+              <w:lastRenderedPageBreak/>
               <w:t>3</w:t>
             </w:r>
           </w:p>
@@ -5553,26 +5656,7 @@
                 <w:sz w:val="22"/>
                 <w:szCs w:val="22"/>
               </w:rPr>
-              <w:t>Had some confusion what this page will contain. Group discussion led to not continue with this page</w:t>
-            </w:r>
-            <w:r>
-              <w:rPr>
-                <w:rFonts w:ascii="Arial" w:eastAsia="Arial" w:hAnsi="Arial" w:cs="Arial"/>
-                <w:color w:val="00B050"/>
-                <w:sz w:val="22"/>
-                <w:szCs w:val="22"/>
-              </w:rPr>
-              <w:t xml:space="preserve"> because user </w:t>
-            </w:r>
-            <w:r>
-              <w:rPr>
-                <w:rFonts w:ascii="Arial" w:eastAsia="Arial" w:hAnsi="Arial" w:cs="Arial"/>
-                <w:color w:val="00B050"/>
-                <w:sz w:val="22"/>
-                <w:szCs w:val="22"/>
-              </w:rPr>
-              <w:lastRenderedPageBreak/>
-              <w:t>details show on rewards screen.</w:t>
+              <w:t>Had some confusion what this page will contain. Group discussion led to not continue with this page because user details show on rewards screen.</w:t>
             </w:r>
           </w:p>
         </w:tc>
@@ -5608,7 +5692,6 @@
                 <w:sz w:val="22"/>
                 <w:szCs w:val="22"/>
               </w:rPr>
-              <w:lastRenderedPageBreak/>
               <w:t>NOT STARTED</w:t>
             </w:r>
           </w:p>
@@ -7214,6 +7297,7 @@
                 <w:sz w:val="22"/>
                 <w:szCs w:val="22"/>
               </w:rPr>
+              <w:lastRenderedPageBreak/>
               <w:t xml:space="preserve">With the rewards card, </w:t>
             </w:r>
             <w:r>
@@ -7265,6 +7349,7 @@
                 <w:sz w:val="22"/>
                 <w:szCs w:val="22"/>
               </w:rPr>
+              <w:lastRenderedPageBreak/>
               <w:t>Completed</w:t>
             </w:r>
           </w:p>
@@ -7423,7 +7508,6 @@
                 <w:sz w:val="22"/>
                 <w:szCs w:val="22"/>
               </w:rPr>
-              <w:lastRenderedPageBreak/>
               <w:t>5.2</w:t>
             </w:r>
           </w:p>
@@ -7478,13 +7562,60 @@
           </w:tcPr>
           <w:p>
             <w:pPr>
-              <w:rPr>
-                <w:rFonts w:ascii="Calibri" w:eastAsia="Calibri" w:hAnsi="Calibri" w:cs="Calibri"/>
-                <w:color w:val="000000"/>
-                <w:sz w:val="22"/>
-                <w:szCs w:val="22"/>
-              </w:rPr>
-            </w:pPr>
+              <w:pStyle w:val="ListParagraph"/>
+              <w:numPr>
+                <w:ilvl w:val="0"/>
+                <w:numId w:val="9"/>
+              </w:numPr>
+              <w:rPr>
+                <w:rFonts w:ascii="Calibri" w:eastAsia="Calibri" w:hAnsi="Calibri" w:cs="Calibri"/>
+                <w:color w:val="000000"/>
+                <w:sz w:val="22"/>
+                <w:szCs w:val="22"/>
+              </w:rPr>
+            </w:pPr>
+            <w:r>
+              <w:rPr>
+                <w:rFonts w:ascii="Calibri" w:eastAsia="Calibri" w:hAnsi="Calibri" w:cs="Calibri"/>
+                <w:color w:val="000000"/>
+                <w:sz w:val="22"/>
+                <w:szCs w:val="22"/>
+              </w:rPr>
+              <w:t>Date when adding and editing a task lets you choose a date that has</w:t>
+            </w:r>
+            <w:r>
+              <w:rPr>
+                <w:rFonts w:ascii="Calibri" w:eastAsia="Calibri" w:hAnsi="Calibri" w:cs="Calibri"/>
+                <w:color w:val="000000"/>
+                <w:sz w:val="22"/>
+                <w:szCs w:val="22"/>
+              </w:rPr>
+              <w:t xml:space="preserve"> already passed. Waiting for merge of code. </w:t>
+            </w:r>
+          </w:p>
+          <w:p>
+            <w:pPr>
+              <w:pStyle w:val="ListParagraph"/>
+              <w:numPr>
+                <w:ilvl w:val="0"/>
+                <w:numId w:val="9"/>
+              </w:numPr>
+              <w:rPr>
+                <w:rFonts w:ascii="Calibri" w:eastAsia="Calibri" w:hAnsi="Calibri" w:cs="Calibri"/>
+                <w:color w:val="000000"/>
+                <w:sz w:val="22"/>
+                <w:szCs w:val="22"/>
+              </w:rPr>
+            </w:pPr>
+            <w:r>
+              <w:rPr>
+                <w:rFonts w:ascii="Calibri" w:eastAsia="Calibri" w:hAnsi="Calibri" w:cs="Calibri"/>
+                <w:color w:val="000000"/>
+                <w:sz w:val="22"/>
+                <w:szCs w:val="22"/>
+              </w:rPr>
+              <w:t>App overwrites data collected from the initial log in, on the second log in, but does not do this on subsequent log ins. This might be fixed in Corie’s code. Waiting for merge of code.</w:t>
+            </w:r>
           </w:p>
         </w:tc>
         <w:tc>
@@ -7516,7 +7647,7 @@
                 <w:sz w:val="22"/>
                 <w:szCs w:val="22"/>
               </w:rPr>
-              <w:t>NOT STARTED</w:t>
+              <w:t>IN PROGRESS</w:t>
             </w:r>
           </w:p>
         </w:tc>
@@ -8913,96 +9044,11 @@
     </w:lvl>
   </w:abstractNum>
   <w:abstractNum w:abstractNumId="2" w15:restartNumberingAfterBreak="0">
-    <w:nsid w:val="29FD0BD7"/>
-    <w:multiLevelType w:val="multilevel"/>
-    <w:tmpl w:val="E1729300"/>
-    <w:lvl w:ilvl="0">
-      <w:start w:val="1"/>
-      <w:numFmt w:val="bullet"/>
-      <w:lvlText w:val="•"/>
-      <w:lvlJc w:val="left"/>
-      <w:pPr>
-        <w:ind w:left="0" w:firstLine="0"/>
-      </w:pPr>
-    </w:lvl>
-    <w:lvl w:ilvl="1">
-      <w:start w:val="1"/>
-      <w:numFmt w:val="bullet"/>
-      <w:lvlText w:val=""/>
-      <w:lvlJc w:val="left"/>
-      <w:pPr>
-        <w:ind w:left="0" w:firstLine="0"/>
-      </w:pPr>
-    </w:lvl>
-    <w:lvl w:ilvl="2">
-      <w:start w:val="1"/>
-      <w:numFmt w:val="bullet"/>
-      <w:lvlText w:val=""/>
-      <w:lvlJc w:val="left"/>
-      <w:pPr>
-        <w:ind w:left="0" w:firstLine="0"/>
-      </w:pPr>
-    </w:lvl>
-    <w:lvl w:ilvl="3">
-      <w:start w:val="1"/>
-      <w:numFmt w:val="bullet"/>
-      <w:lvlText w:val=""/>
-      <w:lvlJc w:val="left"/>
-      <w:pPr>
-        <w:ind w:left="0" w:firstLine="0"/>
-      </w:pPr>
-    </w:lvl>
-    <w:lvl w:ilvl="4">
-      <w:start w:val="1"/>
-      <w:numFmt w:val="bullet"/>
-      <w:lvlText w:val=""/>
-      <w:lvlJc w:val="left"/>
-      <w:pPr>
-        <w:ind w:left="0" w:firstLine="0"/>
-      </w:pPr>
-    </w:lvl>
-    <w:lvl w:ilvl="5">
-      <w:start w:val="1"/>
-      <w:numFmt w:val="bullet"/>
-      <w:lvlText w:val=""/>
-      <w:lvlJc w:val="left"/>
-      <w:pPr>
-        <w:ind w:left="0" w:firstLine="0"/>
-      </w:pPr>
-    </w:lvl>
-    <w:lvl w:ilvl="6">
-      <w:start w:val="1"/>
-      <w:numFmt w:val="bullet"/>
-      <w:lvlText w:val=""/>
-      <w:lvlJc w:val="left"/>
-      <w:pPr>
-        <w:ind w:left="0" w:firstLine="0"/>
-      </w:pPr>
-    </w:lvl>
-    <w:lvl w:ilvl="7">
-      <w:start w:val="1"/>
-      <w:numFmt w:val="bullet"/>
-      <w:lvlText w:val=""/>
-      <w:lvlJc w:val="left"/>
-      <w:pPr>
-        <w:ind w:left="0" w:firstLine="0"/>
-      </w:pPr>
-    </w:lvl>
-    <w:lvl w:ilvl="8">
-      <w:start w:val="1"/>
-      <w:numFmt w:val="bullet"/>
-      <w:lvlText w:val=""/>
-      <w:lvlJc w:val="left"/>
-      <w:pPr>
-        <w:ind w:left="0" w:firstLine="0"/>
-      </w:pPr>
-    </w:lvl>
-  </w:abstractNum>
-  <w:abstractNum w:abstractNumId="3" w15:restartNumberingAfterBreak="0">
-    <w:nsid w:val="396D41F6"/>
+    <w:nsid w:val="17135FE7"/>
     <w:multiLevelType w:val="hybridMultilevel"/>
-    <w:tmpl w:val="8CC847F0"/>
-    <w:lvl w:ilvl="0" w:tplc="50CAD666">
+    <w:tmpl w:val="19F2D5F0"/>
+    <w:lvl w:ilvl="0" w:tplc="6F14F1AC">
+      <w:start w:val="5"/>
       <w:numFmt w:val="bullet"/>
       <w:lvlText w:val="-"/>
       <w:lvlJc w:val="left"/>
@@ -9110,7 +9156,205 @@
       </w:rPr>
     </w:lvl>
   </w:abstractNum>
+  <w:abstractNum w:abstractNumId="3" w15:restartNumberingAfterBreak="0">
+    <w:nsid w:val="29FD0BD7"/>
+    <w:multiLevelType w:val="multilevel"/>
+    <w:tmpl w:val="E1729300"/>
+    <w:lvl w:ilvl="0">
+      <w:start w:val="1"/>
+      <w:numFmt w:val="bullet"/>
+      <w:lvlText w:val="•"/>
+      <w:lvlJc w:val="left"/>
+      <w:pPr>
+        <w:ind w:left="0" w:firstLine="0"/>
+      </w:pPr>
+    </w:lvl>
+    <w:lvl w:ilvl="1">
+      <w:start w:val="1"/>
+      <w:numFmt w:val="bullet"/>
+      <w:lvlText w:val=""/>
+      <w:lvlJc w:val="left"/>
+      <w:pPr>
+        <w:ind w:left="0" w:firstLine="0"/>
+      </w:pPr>
+    </w:lvl>
+    <w:lvl w:ilvl="2">
+      <w:start w:val="1"/>
+      <w:numFmt w:val="bullet"/>
+      <w:lvlText w:val=""/>
+      <w:lvlJc w:val="left"/>
+      <w:pPr>
+        <w:ind w:left="0" w:firstLine="0"/>
+      </w:pPr>
+    </w:lvl>
+    <w:lvl w:ilvl="3">
+      <w:start w:val="1"/>
+      <w:numFmt w:val="bullet"/>
+      <w:lvlText w:val=""/>
+      <w:lvlJc w:val="left"/>
+      <w:pPr>
+        <w:ind w:left="0" w:firstLine="0"/>
+      </w:pPr>
+    </w:lvl>
+    <w:lvl w:ilvl="4">
+      <w:start w:val="1"/>
+      <w:numFmt w:val="bullet"/>
+      <w:lvlText w:val=""/>
+      <w:lvlJc w:val="left"/>
+      <w:pPr>
+        <w:ind w:left="0" w:firstLine="0"/>
+      </w:pPr>
+    </w:lvl>
+    <w:lvl w:ilvl="5">
+      <w:start w:val="1"/>
+      <w:numFmt w:val="bullet"/>
+      <w:lvlText w:val=""/>
+      <w:lvlJc w:val="left"/>
+      <w:pPr>
+        <w:ind w:left="0" w:firstLine="0"/>
+      </w:pPr>
+    </w:lvl>
+    <w:lvl w:ilvl="6">
+      <w:start w:val="1"/>
+      <w:numFmt w:val="bullet"/>
+      <w:lvlText w:val=""/>
+      <w:lvlJc w:val="left"/>
+      <w:pPr>
+        <w:ind w:left="0" w:firstLine="0"/>
+      </w:pPr>
+    </w:lvl>
+    <w:lvl w:ilvl="7">
+      <w:start w:val="1"/>
+      <w:numFmt w:val="bullet"/>
+      <w:lvlText w:val=""/>
+      <w:lvlJc w:val="left"/>
+      <w:pPr>
+        <w:ind w:left="0" w:firstLine="0"/>
+      </w:pPr>
+    </w:lvl>
+    <w:lvl w:ilvl="8">
+      <w:start w:val="1"/>
+      <w:numFmt w:val="bullet"/>
+      <w:lvlText w:val=""/>
+      <w:lvlJc w:val="left"/>
+      <w:pPr>
+        <w:ind w:left="0" w:firstLine="0"/>
+      </w:pPr>
+    </w:lvl>
+  </w:abstractNum>
   <w:abstractNum w:abstractNumId="4" w15:restartNumberingAfterBreak="0">
+    <w:nsid w:val="396D41F6"/>
+    <w:multiLevelType w:val="hybridMultilevel"/>
+    <w:tmpl w:val="8CC847F0"/>
+    <w:lvl w:ilvl="0" w:tplc="50CAD666">
+      <w:numFmt w:val="bullet"/>
+      <w:lvlText w:val="-"/>
+      <w:lvlJc w:val="left"/>
+      <w:pPr>
+        <w:ind w:left="720" w:hanging="360"/>
+      </w:pPr>
+      <w:rPr>
+        <w:rFonts w:ascii="Calibri" w:eastAsia="Calibri" w:hAnsi="Calibri" w:cs="Calibri" w:hint="default"/>
+      </w:rPr>
+    </w:lvl>
+    <w:lvl w:ilvl="1" w:tplc="0C090003" w:tentative="1">
+      <w:start w:val="1"/>
+      <w:numFmt w:val="bullet"/>
+      <w:lvlText w:val="o"/>
+      <w:lvlJc w:val="left"/>
+      <w:pPr>
+        <w:ind w:left="1440" w:hanging="360"/>
+      </w:pPr>
+      <w:rPr>
+        <w:rFonts w:ascii="Courier New" w:hAnsi="Courier New" w:cs="Courier New" w:hint="default"/>
+      </w:rPr>
+    </w:lvl>
+    <w:lvl w:ilvl="2" w:tplc="0C090005" w:tentative="1">
+      <w:start w:val="1"/>
+      <w:numFmt w:val="bullet"/>
+      <w:lvlText w:val=""/>
+      <w:lvlJc w:val="left"/>
+      <w:pPr>
+        <w:ind w:left="2160" w:hanging="360"/>
+      </w:pPr>
+      <w:rPr>
+        <w:rFonts w:ascii="Wingdings" w:hAnsi="Wingdings" w:hint="default"/>
+      </w:rPr>
+    </w:lvl>
+    <w:lvl w:ilvl="3" w:tplc="0C090001" w:tentative="1">
+      <w:start w:val="1"/>
+      <w:numFmt w:val="bullet"/>
+      <w:lvlText w:val=""/>
+      <w:lvlJc w:val="left"/>
+      <w:pPr>
+        <w:ind w:left="2880" w:hanging="360"/>
+      </w:pPr>
+      <w:rPr>
+        <w:rFonts w:ascii="Symbol" w:hAnsi="Symbol" w:hint="default"/>
+      </w:rPr>
+    </w:lvl>
+    <w:lvl w:ilvl="4" w:tplc="0C090003" w:tentative="1">
+      <w:start w:val="1"/>
+      <w:numFmt w:val="bullet"/>
+      <w:lvlText w:val="o"/>
+      <w:lvlJc w:val="left"/>
+      <w:pPr>
+        <w:ind w:left="3600" w:hanging="360"/>
+      </w:pPr>
+      <w:rPr>
+        <w:rFonts w:ascii="Courier New" w:hAnsi="Courier New" w:cs="Courier New" w:hint="default"/>
+      </w:rPr>
+    </w:lvl>
+    <w:lvl w:ilvl="5" w:tplc="0C090005" w:tentative="1">
+      <w:start w:val="1"/>
+      <w:numFmt w:val="bullet"/>
+      <w:lvlText w:val=""/>
+      <w:lvlJc w:val="left"/>
+      <w:pPr>
+        <w:ind w:left="4320" w:hanging="360"/>
+      </w:pPr>
+      <w:rPr>
+        <w:rFonts w:ascii="Wingdings" w:hAnsi="Wingdings" w:hint="default"/>
+      </w:rPr>
+    </w:lvl>
+    <w:lvl w:ilvl="6" w:tplc="0C090001" w:tentative="1">
+      <w:start w:val="1"/>
+      <w:numFmt w:val="bullet"/>
+      <w:lvlText w:val=""/>
+      <w:lvlJc w:val="left"/>
+      <w:pPr>
+        <w:ind w:left="5040" w:hanging="360"/>
+      </w:pPr>
+      <w:rPr>
+        <w:rFonts w:ascii="Symbol" w:hAnsi="Symbol" w:hint="default"/>
+      </w:rPr>
+    </w:lvl>
+    <w:lvl w:ilvl="7" w:tplc="0C090003" w:tentative="1">
+      <w:start w:val="1"/>
+      <w:numFmt w:val="bullet"/>
+      <w:lvlText w:val="o"/>
+      <w:lvlJc w:val="left"/>
+      <w:pPr>
+        <w:ind w:left="5760" w:hanging="360"/>
+      </w:pPr>
+      <w:rPr>
+        <w:rFonts w:ascii="Courier New" w:hAnsi="Courier New" w:cs="Courier New" w:hint="default"/>
+      </w:rPr>
+    </w:lvl>
+    <w:lvl w:ilvl="8" w:tplc="0C090005" w:tentative="1">
+      <w:start w:val="1"/>
+      <w:numFmt w:val="bullet"/>
+      <w:lvlText w:val=""/>
+      <w:lvlJc w:val="left"/>
+      <w:pPr>
+        <w:ind w:left="6480" w:hanging="360"/>
+      </w:pPr>
+      <w:rPr>
+        <w:rFonts w:ascii="Wingdings" w:hAnsi="Wingdings" w:hint="default"/>
+      </w:rPr>
+    </w:lvl>
+  </w:abstractNum>
+  <w:abstractNum w:abstractNumId="5" w15:restartNumberingAfterBreak="0">
     <w:nsid w:val="4D3244A2"/>
     <w:multiLevelType w:val="multilevel"/>
     <w:tmpl w:val="78E44BF2"/>
@@ -9196,7 +9440,120 @@
       </w:pPr>
     </w:lvl>
   </w:abstractNum>
-  <w:abstractNum w:abstractNumId="5" w15:restartNumberingAfterBreak="0">
+  <w:abstractNum w:abstractNumId="6" w15:restartNumberingAfterBreak="0">
+    <w:nsid w:val="54093549"/>
+    <w:multiLevelType w:val="hybridMultilevel"/>
+    <w:tmpl w:val="06543FEC"/>
+    <w:lvl w:ilvl="0" w:tplc="9A22A8B8">
+      <w:start w:val="1"/>
+      <w:numFmt w:val="bullet"/>
+      <w:lvlText w:val="-"/>
+      <w:lvlJc w:val="left"/>
+      <w:pPr>
+        <w:ind w:left="720" w:hanging="360"/>
+      </w:pPr>
+      <w:rPr>
+        <w:rFonts w:ascii="Calibri" w:eastAsia="Calibri" w:hAnsi="Calibri" w:cs="Calibri" w:hint="default"/>
+      </w:rPr>
+    </w:lvl>
+    <w:lvl w:ilvl="1" w:tplc="0C090003" w:tentative="1">
+      <w:start w:val="1"/>
+      <w:numFmt w:val="bullet"/>
+      <w:lvlText w:val="o"/>
+      <w:lvlJc w:val="left"/>
+      <w:pPr>
+        <w:ind w:left="1440" w:hanging="360"/>
+      </w:pPr>
+      <w:rPr>
+        <w:rFonts w:ascii="Courier New" w:hAnsi="Courier New" w:cs="Courier New" w:hint="default"/>
+      </w:rPr>
+    </w:lvl>
+    <w:lvl w:ilvl="2" w:tplc="0C090005" w:tentative="1">
+      <w:start w:val="1"/>
+      <w:numFmt w:val="bullet"/>
+      <w:lvlText w:val=""/>
+      <w:lvlJc w:val="left"/>
+      <w:pPr>
+        <w:ind w:left="2160" w:hanging="360"/>
+      </w:pPr>
+      <w:rPr>
+        <w:rFonts w:ascii="Wingdings" w:hAnsi="Wingdings" w:hint="default"/>
+      </w:rPr>
+    </w:lvl>
+    <w:lvl w:ilvl="3" w:tplc="0C090001" w:tentative="1">
+      <w:start w:val="1"/>
+      <w:numFmt w:val="bullet"/>
+      <w:lvlText w:val=""/>
+      <w:lvlJc w:val="left"/>
+      <w:pPr>
+        <w:ind w:left="2880" w:hanging="360"/>
+      </w:pPr>
+      <w:rPr>
+        <w:rFonts w:ascii="Symbol" w:hAnsi="Symbol" w:hint="default"/>
+      </w:rPr>
+    </w:lvl>
+    <w:lvl w:ilvl="4" w:tplc="0C090003" w:tentative="1">
+      <w:start w:val="1"/>
+      <w:numFmt w:val="bullet"/>
+      <w:lvlText w:val="o"/>
+      <w:lvlJc w:val="left"/>
+      <w:pPr>
+        <w:ind w:left="3600" w:hanging="360"/>
+      </w:pPr>
+      <w:rPr>
+        <w:rFonts w:ascii="Courier New" w:hAnsi="Courier New" w:cs="Courier New" w:hint="default"/>
+      </w:rPr>
+    </w:lvl>
+    <w:lvl w:ilvl="5" w:tplc="0C090005" w:tentative="1">
+      <w:start w:val="1"/>
+      <w:numFmt w:val="bullet"/>
+      <w:lvlText w:val=""/>
+      <w:lvlJc w:val="left"/>
+      <w:pPr>
+        <w:ind w:left="4320" w:hanging="360"/>
+      </w:pPr>
+      <w:rPr>
+        <w:rFonts w:ascii="Wingdings" w:hAnsi="Wingdings" w:hint="default"/>
+      </w:rPr>
+    </w:lvl>
+    <w:lvl w:ilvl="6" w:tplc="0C090001" w:tentative="1">
+      <w:start w:val="1"/>
+      <w:numFmt w:val="bullet"/>
+      <w:lvlText w:val=""/>
+      <w:lvlJc w:val="left"/>
+      <w:pPr>
+        <w:ind w:left="5040" w:hanging="360"/>
+      </w:pPr>
+      <w:rPr>
+        <w:rFonts w:ascii="Symbol" w:hAnsi="Symbol" w:hint="default"/>
+      </w:rPr>
+    </w:lvl>
+    <w:lvl w:ilvl="7" w:tplc="0C090003" w:tentative="1">
+      <w:start w:val="1"/>
+      <w:numFmt w:val="bullet"/>
+      <w:lvlText w:val="o"/>
+      <w:lvlJc w:val="left"/>
+      <w:pPr>
+        <w:ind w:left="5760" w:hanging="360"/>
+      </w:pPr>
+      <w:rPr>
+        <w:rFonts w:ascii="Courier New" w:hAnsi="Courier New" w:cs="Courier New" w:hint="default"/>
+      </w:rPr>
+    </w:lvl>
+    <w:lvl w:ilvl="8" w:tplc="0C090005" w:tentative="1">
+      <w:start w:val="1"/>
+      <w:numFmt w:val="bullet"/>
+      <w:lvlText w:val=""/>
+      <w:lvlJc w:val="left"/>
+      <w:pPr>
+        <w:ind w:left="6480" w:hanging="360"/>
+      </w:pPr>
+      <w:rPr>
+        <w:rFonts w:ascii="Wingdings" w:hAnsi="Wingdings" w:hint="default"/>
+      </w:rPr>
+    </w:lvl>
+  </w:abstractNum>
+  <w:abstractNum w:abstractNumId="7" w15:restartNumberingAfterBreak="0">
     <w:nsid w:val="6E4C188C"/>
     <w:multiLevelType w:val="hybridMultilevel"/>
     <w:tmpl w:val="BCE63EB4"/>
@@ -9309,7 +9666,7 @@
       </w:rPr>
     </w:lvl>
   </w:abstractNum>
-  <w:abstractNum w:abstractNumId="6" w15:restartNumberingAfterBreak="0">
+  <w:abstractNum w:abstractNumId="8" w15:restartNumberingAfterBreak="0">
     <w:nsid w:val="750B6D8D"/>
     <w:multiLevelType w:val="hybridMultilevel"/>
     <w:tmpl w:val="15745022"/>
@@ -9423,25 +9780,31 @@
     </w:lvl>
   </w:abstractNum>
   <w:num w:numId="1" w16cid:durableId="659385968">
-    <w:abstractNumId w:val="4"/>
+    <w:abstractNumId w:val="5"/>
   </w:num>
   <w:num w:numId="2" w16cid:durableId="339552309">
     <w:abstractNumId w:val="1"/>
   </w:num>
   <w:num w:numId="3" w16cid:durableId="1036002963">
-    <w:abstractNumId w:val="2"/>
+    <w:abstractNumId w:val="3"/>
   </w:num>
   <w:num w:numId="4" w16cid:durableId="899167176">
     <w:abstractNumId w:val="0"/>
   </w:num>
   <w:num w:numId="5" w16cid:durableId="1935438090">
-    <w:abstractNumId w:val="5"/>
+    <w:abstractNumId w:val="7"/>
   </w:num>
   <w:num w:numId="6" w16cid:durableId="659816555">
-    <w:abstractNumId w:val="3"/>
+    <w:abstractNumId w:val="4"/>
   </w:num>
   <w:num w:numId="7" w16cid:durableId="1580215835">
+    <w:abstractNumId w:val="8"/>
+  </w:num>
+  <w:num w:numId="8" w16cid:durableId="1977753940">
     <w:abstractNumId w:val="6"/>
+  </w:num>
+  <w:num w:numId="9" w16cid:durableId="263345065">
+    <w:abstractNumId w:val="2"/>
   </w:num>
 </w:numbering>
 </file>

</xml_diff>